<commit_message>
exercise and docs done; starting demo
</commit_message>
<xml_diff>
--- a/docs/practical-exercise/practical-exercise-solutions.docx
+++ b/docs/practical-exercise/practical-exercise-solutions.docx
@@ -5,6 +5,9 @@
     <w:p>
       <w:pPr>
         <w:jc w:val="center"/>
+        <w:rPr>
+          <w:rFonts w:ascii="Arial" w:hAnsi="Arial" w:cs="Arial"/>
+        </w:rPr>
       </w:pPr>
       <w:r>
         <w:rPr>
@@ -67,7 +70,13 @@
         </w:drawing>
       </w:r>
     </w:p>
-    <w:p/>
+    <w:p>
+      <w:pPr>
+        <w:rPr>
+          <w:rFonts w:ascii="Arial" w:hAnsi="Arial" w:cs="Arial"/>
+        </w:rPr>
+      </w:pPr>
+    </w:p>
     <w:p>
       <w:pPr>
         <w:jc w:val="center"/>
@@ -86,10 +95,19 @@
         <w:t>Teste, Verificação e Validação de Software</w:t>
       </w:r>
     </w:p>
-    <w:p/>
+    <w:p>
+      <w:pPr>
+        <w:rPr>
+          <w:rFonts w:ascii="Arial" w:hAnsi="Arial" w:cs="Arial"/>
+        </w:rPr>
+      </w:pPr>
+    </w:p>
     <w:p>
       <w:pPr>
         <w:jc w:val="center"/>
+        <w:rPr>
+          <w:rFonts w:ascii="Arial" w:hAnsi="Arial" w:cs="Arial"/>
+        </w:rPr>
       </w:pPr>
       <w:r>
         <w:rPr>
@@ -170,8 +188,6 @@
         </w:rPr>
         <w:t>Correção do E</w:t>
       </w:r>
-      <w:bookmarkStart w:id="0" w:name="_GoBack"/>
-      <w:bookmarkEnd w:id="0"/>
       <w:r>
         <w:rPr>
           <w:rFonts w:ascii="Arial" w:hAnsi="Arial" w:cs="Arial"/>
@@ -184,12 +200,21 @@
       </w:r>
     </w:p>
     <w:p>
-      <w:r>
+      <w:pPr>
+        <w:rPr>
+          <w:rFonts w:ascii="Arial" w:hAnsi="Arial" w:cs="Arial"/>
+        </w:rPr>
+      </w:pPr>
+      <w:r>
+        <w:rPr>
+          <w:rFonts w:ascii="Arial" w:hAnsi="Arial" w:cs="Arial"/>
+        </w:rPr>
         <w:br w:type="page"/>
       </w:r>
     </w:p>
     <w:p>
       <w:pPr>
+        <w:jc w:val="both"/>
         <w:rPr>
           <w:rFonts w:ascii="Arial" w:hAnsi="Arial" w:cs="Arial"/>
           <w:sz w:val="44"/>
@@ -224,6 +249,7 @@
     </w:p>
     <w:p>
       <w:pPr>
+        <w:jc w:val="both"/>
         <w:rPr>
           <w:rFonts w:ascii="Arial" w:hAnsi="Arial" w:cs="Arial"/>
           <w:b/>
@@ -260,14 +286,7 @@
           <w:rFonts w:ascii="Arial" w:hAnsi="Arial" w:cs="Arial"/>
           <w:sz w:val="24"/>
         </w:rPr>
-        <w:t xml:space="preserve"> identifique os mutantes presentes na </w:t>
-      </w:r>
-      <w:r>
-        <w:rPr>
-          <w:rFonts w:ascii="Arial" w:hAnsi="Arial" w:cs="Arial"/>
-          <w:sz w:val="24"/>
-        </w:rPr>
-        <w:t>função</w:t>
+        <w:t xml:space="preserve"> identifique os mutantes presentes na função</w:t>
       </w:r>
       <w:r>
         <w:rPr>
@@ -291,14 +310,7 @@
           <w:rFonts w:ascii="Arial" w:hAnsi="Arial" w:cs="Arial"/>
           <w:sz w:val="24"/>
         </w:rPr>
-        <w:t xml:space="preserve"> da </w:t>
-      </w:r>
-      <w:r>
-        <w:rPr>
-          <w:rFonts w:ascii="Arial" w:hAnsi="Arial" w:cs="Arial"/>
-          <w:sz w:val="24"/>
-        </w:rPr>
-        <w:t>classe</w:t>
+        <w:t xml:space="preserve"> da classe</w:t>
       </w:r>
       <w:r>
         <w:rPr>
@@ -332,6 +344,9 @@
       <w:pPr>
         <w:keepNext/>
         <w:jc w:val="center"/>
+        <w:rPr>
+          <w:rFonts w:ascii="Arial" w:hAnsi="Arial" w:cs="Arial"/>
+        </w:rPr>
       </w:pPr>
       <w:r>
         <w:rPr>
@@ -387,10 +402,9 @@
     <w:p>
       <w:pPr>
         <w:pStyle w:val="Legenda"/>
-        <w:jc w:val="center"/>
-        <w:rPr>
-          <w:rFonts w:ascii="Arial" w:hAnsi="Arial" w:cs="Arial"/>
-          <w:b/>
+        <w:jc w:val="both"/>
+        <w:rPr>
+          <w:rFonts w:ascii="Arial" w:hAnsi="Arial" w:cs="Arial"/>
           <w:sz w:val="20"/>
           <w:szCs w:val="20"/>
         </w:rPr>
@@ -465,14 +479,12 @@
     </w:p>
     <w:p>
       <w:pPr>
-        <w:rPr>
-          <w:rFonts w:ascii="Arial" w:hAnsi="Arial" w:cs="Arial"/>
-          <w:sz w:val="24"/>
-        </w:rPr>
-      </w:pPr>
-    </w:p>
-    <w:p>
-      <w:pPr>
+        <w:jc w:val="both"/>
+      </w:pPr>
+    </w:p>
+    <w:p>
+      <w:pPr>
+        <w:jc w:val="both"/>
         <w:rPr>
           <w:rFonts w:ascii="Arial" w:hAnsi="Arial" w:cs="Arial"/>
           <w:sz w:val="24"/>
@@ -505,14 +517,16 @@
     </w:p>
     <w:p>
       <w:pPr>
-        <w:rPr>
-          <w:rFonts w:ascii="Arial" w:hAnsi="Arial" w:cs="Arial"/>
-          <w:sz w:val="24"/>
-        </w:rPr>
-      </w:pPr>
-    </w:p>
-    <w:p>
-      <w:pPr>
+        <w:jc w:val="both"/>
+        <w:rPr>
+          <w:rFonts w:ascii="Arial" w:hAnsi="Arial" w:cs="Arial"/>
+          <w:sz w:val="24"/>
+        </w:rPr>
+      </w:pPr>
+    </w:p>
+    <w:p>
+      <w:pPr>
+        <w:jc w:val="both"/>
         <w:rPr>
           <w:rFonts w:ascii="Arial" w:hAnsi="Arial" w:cs="Arial"/>
           <w:sz w:val="24"/>
@@ -567,14 +581,16 @@
     </w:p>
     <w:p>
       <w:pPr>
-        <w:rPr>
-          <w:rFonts w:ascii="Arial" w:hAnsi="Arial" w:cs="Arial"/>
-          <w:sz w:val="24"/>
-        </w:rPr>
-      </w:pPr>
-    </w:p>
-    <w:p>
-      <w:pPr>
+        <w:jc w:val="both"/>
+        <w:rPr>
+          <w:rFonts w:ascii="Arial" w:hAnsi="Arial" w:cs="Arial"/>
+          <w:sz w:val="24"/>
+        </w:rPr>
+      </w:pPr>
+    </w:p>
+    <w:p>
+      <w:pPr>
+        <w:jc w:val="both"/>
         <w:rPr>
           <w:rFonts w:ascii="Arial" w:hAnsi="Arial" w:cs="Arial"/>
           <w:sz w:val="44"/>
@@ -596,18 +612,12 @@
           <w:szCs w:val="48"/>
         </w:rPr>
         <w:tab/>
-      </w:r>
-      <w:r>
-        <w:rPr>
-          <w:rFonts w:ascii="Arial" w:hAnsi="Arial" w:cs="Arial"/>
-          <w:sz w:val="44"/>
-          <w:szCs w:val="48"/>
-        </w:rPr>
         <w:t>Min</w:t>
       </w:r>
     </w:p>
     <w:p>
       <w:pPr>
+        <w:jc w:val="both"/>
         <w:rPr>
           <w:rFonts w:ascii="Arial" w:hAnsi="Arial" w:cs="Arial"/>
           <w:b/>
@@ -627,12 +637,6 @@
           <w:sz w:val="24"/>
         </w:rPr>
         <w:tab/>
-      </w:r>
-      <w:r>
-        <w:rPr>
-          <w:rFonts w:ascii="Arial" w:hAnsi="Arial" w:cs="Arial"/>
-          <w:sz w:val="24"/>
-        </w:rPr>
         <w:t xml:space="preserve">Através da ferramenta </w:t>
       </w:r>
       <w:proofErr w:type="spellStart"/>
@@ -650,14 +654,7 @@
           <w:rFonts w:ascii="Arial" w:hAnsi="Arial" w:cs="Arial"/>
           <w:sz w:val="24"/>
         </w:rPr>
-        <w:t xml:space="preserve"> identifique os mutantes presentes na </w:t>
-      </w:r>
-      <w:r>
-        <w:rPr>
-          <w:rFonts w:ascii="Arial" w:hAnsi="Arial" w:cs="Arial"/>
-          <w:sz w:val="24"/>
-        </w:rPr>
-        <w:t>função</w:t>
+        <w:t xml:space="preserve"> identifique os mutantes presentes na função</w:t>
       </w:r>
       <w:r>
         <w:rPr>
@@ -681,14 +678,7 @@
           <w:rFonts w:ascii="Arial" w:hAnsi="Arial" w:cs="Arial"/>
           <w:sz w:val="24"/>
         </w:rPr>
-        <w:t xml:space="preserve"> da </w:t>
-      </w:r>
-      <w:r>
-        <w:rPr>
-          <w:rFonts w:ascii="Arial" w:hAnsi="Arial" w:cs="Arial"/>
-          <w:sz w:val="24"/>
-        </w:rPr>
-        <w:t>classe</w:t>
+        <w:t xml:space="preserve"> da classe</w:t>
       </w:r>
       <w:r>
         <w:rPr>
@@ -722,6 +712,9 @@
       <w:pPr>
         <w:keepNext/>
         <w:jc w:val="center"/>
+        <w:rPr>
+          <w:rFonts w:ascii="Arial" w:hAnsi="Arial" w:cs="Arial"/>
+        </w:rPr>
       </w:pPr>
       <w:r>
         <w:rPr>
@@ -776,7 +769,7 @@
     <w:p>
       <w:pPr>
         <w:pStyle w:val="Legenda"/>
-        <w:jc w:val="center"/>
+        <w:jc w:val="both"/>
         <w:rPr>
           <w:rFonts w:ascii="Arial" w:hAnsi="Arial" w:cs="Arial"/>
           <w:sz w:val="20"/>
@@ -843,6 +836,7 @@
     </w:p>
     <w:p>
       <w:pPr>
+        <w:jc w:val="both"/>
         <w:rPr>
           <w:rFonts w:ascii="Arial" w:hAnsi="Arial" w:cs="Arial"/>
         </w:rPr>
@@ -886,30 +880,20 @@
         <w:rPr>
           <w:rFonts w:ascii="Arial" w:hAnsi="Arial" w:cs="Arial"/>
         </w:rPr>
-        <w:t xml:space="preserve"> se </w:t>
-      </w:r>
-      <w:r>
-        <w:rPr>
-          <w:rFonts w:ascii="Arial" w:hAnsi="Arial" w:cs="Arial"/>
-        </w:rPr>
-        <w:t>é possível</w:t>
-      </w:r>
-      <w:r>
-        <w:rPr>
-          <w:rFonts w:ascii="Arial" w:hAnsi="Arial" w:cs="Arial"/>
-        </w:rPr>
-        <w:t xml:space="preserve"> eliminar os mutantes.</w:t>
-      </w:r>
-    </w:p>
-    <w:p>
-      <w:pPr>
-        <w:rPr>
-          <w:rFonts w:ascii="Arial" w:hAnsi="Arial" w:cs="Arial"/>
-        </w:rPr>
-      </w:pPr>
-    </w:p>
-    <w:p>
-      <w:pPr>
+        <w:t xml:space="preserve"> se é possível eliminar os mutantes.</w:t>
+      </w:r>
+    </w:p>
+    <w:p>
+      <w:pPr>
+        <w:jc w:val="both"/>
+        <w:rPr>
+          <w:rFonts w:ascii="Arial" w:hAnsi="Arial" w:cs="Arial"/>
+        </w:rPr>
+      </w:pPr>
+    </w:p>
+    <w:p>
+      <w:pPr>
+        <w:jc w:val="both"/>
         <w:rPr>
           <w:rFonts w:ascii="Arial" w:hAnsi="Arial" w:cs="Arial"/>
           <w:b/>
@@ -926,19 +910,7 @@
           <w:rFonts w:ascii="Arial" w:hAnsi="Arial" w:cs="Arial"/>
         </w:rPr>
         <w:tab/>
-        <w:t xml:space="preserve">O que conclui </w:t>
-      </w:r>
-      <w:r>
-        <w:rPr>
-          <w:rFonts w:ascii="Arial" w:hAnsi="Arial" w:cs="Arial"/>
-        </w:rPr>
-        <w:t xml:space="preserve">dos mutantes </w:t>
-      </w:r>
-      <w:r>
-        <w:rPr>
-          <w:rFonts w:ascii="Arial" w:hAnsi="Arial" w:cs="Arial"/>
-        </w:rPr>
-        <w:t>da função</w:t>
+        <w:t>O que conclui dos mutantes da função</w:t>
       </w:r>
       <w:r>
         <w:rPr>
@@ -988,6 +960,7 @@
     </w:p>
     <w:p>
       <w:pPr>
+        <w:jc w:val="both"/>
         <w:rPr>
           <w:rFonts w:ascii="Arial" w:hAnsi="Arial" w:cs="Arial"/>
           <w:b/>
@@ -1003,6 +976,7 @@
     </w:p>
     <w:p>
       <w:pPr>
+        <w:jc w:val="both"/>
         <w:rPr>
           <w:rFonts w:ascii="Arial" w:hAnsi="Arial" w:cs="Arial"/>
           <w:sz w:val="44"/>
@@ -1058,24 +1032,18 @@
     </w:p>
     <w:p>
       <w:pPr>
-        <w:rPr>
-          <w:rFonts w:ascii="Arial" w:hAnsi="Arial" w:cs="Arial"/>
-          <w:sz w:val="24"/>
-        </w:rPr>
-      </w:pPr>
-      <w:r>
-        <w:rPr>
-          <w:rFonts w:ascii="Arial" w:hAnsi="Arial" w:cs="Arial"/>
-          <w:sz w:val="24"/>
-        </w:rPr>
-        <w:t>a</w:t>
-      </w:r>
-      <w:r>
-        <w:rPr>
-          <w:rFonts w:ascii="Arial" w:hAnsi="Arial" w:cs="Arial"/>
-          <w:sz w:val="24"/>
-        </w:rPr>
-        <w:t>)</w:t>
+        <w:jc w:val="both"/>
+        <w:rPr>
+          <w:rFonts w:ascii="Arial" w:hAnsi="Arial" w:cs="Arial"/>
+          <w:sz w:val="24"/>
+        </w:rPr>
+      </w:pPr>
+      <w:r>
+        <w:rPr>
+          <w:rFonts w:ascii="Arial" w:hAnsi="Arial" w:cs="Arial"/>
+          <w:sz w:val="24"/>
+        </w:rPr>
+        <w:t>a)</w:t>
       </w:r>
       <w:r>
         <w:rPr>
@@ -1106,14 +1074,7 @@
           <w:rFonts w:ascii="Arial" w:hAnsi="Arial" w:cs="Arial"/>
           <w:sz w:val="24"/>
         </w:rPr>
-        <w:t xml:space="preserve"> identifique os mutantes presentes na </w:t>
-      </w:r>
-      <w:r>
-        <w:rPr>
-          <w:rFonts w:ascii="Arial" w:hAnsi="Arial" w:cs="Arial"/>
-          <w:sz w:val="24"/>
-        </w:rPr>
-        <w:t>função</w:t>
+        <w:t xml:space="preserve"> identifique os mutantes presentes na função</w:t>
       </w:r>
       <w:r>
         <w:rPr>
@@ -1140,14 +1101,7 @@
           <w:rFonts w:ascii="Arial" w:hAnsi="Arial" w:cs="Arial"/>
           <w:sz w:val="24"/>
         </w:rPr>
-        <w:t xml:space="preserve"> </w:t>
-      </w:r>
-      <w:r>
-        <w:rPr>
-          <w:rFonts w:ascii="Arial" w:hAnsi="Arial" w:cs="Arial"/>
-          <w:sz w:val="24"/>
-        </w:rPr>
-        <w:t xml:space="preserve"> e</w:t>
+        <w:t xml:space="preserve">  e</w:t>
       </w:r>
       <w:proofErr w:type="gramEnd"/>
       <w:r>
@@ -1182,21 +1136,7 @@
           <w:rFonts w:ascii="Arial" w:hAnsi="Arial" w:cs="Arial"/>
           <w:sz w:val="24"/>
         </w:rPr>
-        <w:t>da</w:t>
-      </w:r>
-      <w:r>
-        <w:rPr>
-          <w:rFonts w:ascii="Arial" w:hAnsi="Arial" w:cs="Arial"/>
-          <w:sz w:val="24"/>
-        </w:rPr>
-        <w:t xml:space="preserve"> </w:t>
-      </w:r>
-      <w:r>
-        <w:rPr>
-          <w:rFonts w:ascii="Arial" w:hAnsi="Arial" w:cs="Arial"/>
-          <w:sz w:val="24"/>
-        </w:rPr>
-        <w:t>classe</w:t>
+        <w:t>da classe</w:t>
       </w:r>
       <w:r>
         <w:rPr>
@@ -1229,6 +1169,9 @@
       <w:pPr>
         <w:keepNext/>
         <w:jc w:val="center"/>
+        <w:rPr>
+          <w:rFonts w:ascii="Arial" w:hAnsi="Arial" w:cs="Arial"/>
+        </w:rPr>
       </w:pPr>
       <w:r>
         <w:rPr>
@@ -1283,7 +1226,7 @@
     <w:p>
       <w:pPr>
         <w:pStyle w:val="Legenda"/>
-        <w:jc w:val="center"/>
+        <w:jc w:val="both"/>
         <w:rPr>
           <w:rFonts w:ascii="Arial" w:hAnsi="Arial" w:cs="Arial"/>
           <w:sz w:val="32"/>
@@ -1291,30 +1234,35 @@
       </w:pPr>
       <w:r>
         <w:rPr>
+          <w:rFonts w:ascii="Arial" w:hAnsi="Arial" w:cs="Arial"/>
           <w:sz w:val="22"/>
         </w:rPr>
         <w:t xml:space="preserve">Figura </w:t>
       </w:r>
       <w:r>
         <w:rPr>
+          <w:rFonts w:ascii="Arial" w:hAnsi="Arial" w:cs="Arial"/>
           <w:sz w:val="22"/>
         </w:rPr>
         <w:fldChar w:fldCharType="begin"/>
       </w:r>
       <w:r>
         <w:rPr>
+          <w:rFonts w:ascii="Arial" w:hAnsi="Arial" w:cs="Arial"/>
           <w:sz w:val="22"/>
         </w:rPr>
         <w:instrText xml:space="preserve"> SEQ Figura \* ARABIC </w:instrText>
       </w:r>
       <w:r>
         <w:rPr>
+          <w:rFonts w:ascii="Arial" w:hAnsi="Arial" w:cs="Arial"/>
           <w:sz w:val="22"/>
         </w:rPr>
         <w:fldChar w:fldCharType="separate"/>
       </w:r>
       <w:r>
         <w:rPr>
+          <w:rFonts w:ascii="Arial" w:hAnsi="Arial" w:cs="Arial"/>
           <w:noProof/>
           <w:sz w:val="22"/>
         </w:rPr>
@@ -1322,18 +1270,21 @@
       </w:r>
       <w:r>
         <w:rPr>
+          <w:rFonts w:ascii="Arial" w:hAnsi="Arial" w:cs="Arial"/>
           <w:sz w:val="22"/>
         </w:rPr>
         <w:fldChar w:fldCharType="end"/>
       </w:r>
       <w:r>
         <w:rPr>
+          <w:rFonts w:ascii="Arial" w:hAnsi="Arial" w:cs="Arial"/>
           <w:sz w:val="22"/>
         </w:rPr>
         <w:t xml:space="preserve"> - </w:t>
       </w:r>
       <w:r>
         <w:rPr>
+          <w:rFonts w:ascii="Arial" w:hAnsi="Arial" w:cs="Arial"/>
           <w:noProof/>
           <w:sz w:val="22"/>
         </w:rPr>
@@ -1342,6 +1293,485 @@
     </w:p>
     <w:p>
       <w:pPr>
+        <w:jc w:val="both"/>
+        <w:rPr>
+          <w:rFonts w:ascii="Arial" w:hAnsi="Arial" w:cs="Arial"/>
+          <w:sz w:val="44"/>
+          <w:szCs w:val="48"/>
+        </w:rPr>
+      </w:pPr>
+    </w:p>
+    <w:p>
+      <w:pPr>
+        <w:jc w:val="both"/>
+        <w:rPr>
+          <w:rFonts w:ascii="Arial" w:hAnsi="Arial" w:cs="Arial"/>
+          <w:sz w:val="44"/>
+          <w:szCs w:val="48"/>
+        </w:rPr>
+      </w:pPr>
+      <w:r>
+        <w:rPr>
+          <w:rFonts w:ascii="Arial" w:hAnsi="Arial" w:cs="Arial"/>
+          <w:sz w:val="44"/>
+          <w:szCs w:val="48"/>
+        </w:rPr>
+        <w:t>4</w:t>
+      </w:r>
+      <w:r>
+        <w:rPr>
+          <w:rFonts w:ascii="Arial" w:hAnsi="Arial" w:cs="Arial"/>
+          <w:sz w:val="44"/>
+          <w:szCs w:val="48"/>
+        </w:rPr>
+        <w:tab/>
+      </w:r>
+      <w:proofErr w:type="spellStart"/>
+      <w:r>
+        <w:rPr>
+          <w:rFonts w:ascii="Arial" w:hAnsi="Arial" w:cs="Arial"/>
+          <w:sz w:val="44"/>
+          <w:szCs w:val="48"/>
+        </w:rPr>
+        <w:t>IsLessThanThree</w:t>
+      </w:r>
+      <w:proofErr w:type="spellEnd"/>
+    </w:p>
+    <w:p>
+      <w:pPr>
+        <w:jc w:val="both"/>
+        <w:rPr>
+          <w:rFonts w:ascii="Arial" w:hAnsi="Arial" w:cs="Arial"/>
+          <w:sz w:val="24"/>
+          <w:szCs w:val="24"/>
+        </w:rPr>
+      </w:pPr>
+      <w:r>
+        <w:rPr>
+          <w:rFonts w:ascii="Arial" w:hAnsi="Arial" w:cs="Arial"/>
+          <w:sz w:val="24"/>
+          <w:szCs w:val="24"/>
+        </w:rPr>
+        <w:t>a)</w:t>
+      </w:r>
+      <w:r>
+        <w:rPr>
+          <w:rFonts w:ascii="Arial" w:hAnsi="Arial" w:cs="Arial"/>
+          <w:sz w:val="24"/>
+          <w:szCs w:val="24"/>
+        </w:rPr>
+        <w:tab/>
+        <w:t xml:space="preserve">A função </w:t>
+      </w:r>
+      <w:proofErr w:type="spellStart"/>
+      <w:r>
+        <w:rPr>
+          <w:rFonts w:ascii="Arial" w:hAnsi="Arial" w:cs="Arial"/>
+          <w:b/>
+          <w:i/>
+          <w:sz w:val="24"/>
+          <w:szCs w:val="24"/>
+        </w:rPr>
+        <w:t>IsLessThanThree</w:t>
+      </w:r>
+      <w:proofErr w:type="spellEnd"/>
+      <w:r>
+        <w:rPr>
+          <w:rFonts w:ascii="Arial" w:hAnsi="Arial" w:cs="Arial"/>
+          <w:sz w:val="24"/>
+          <w:szCs w:val="24"/>
+        </w:rPr>
+        <w:t xml:space="preserve"> já tem um teste associado, porém mesmo com um </w:t>
+      </w:r>
+      <w:proofErr w:type="spellStart"/>
+      <w:r>
+        <w:rPr>
+          <w:rFonts w:ascii="Arial" w:hAnsi="Arial" w:cs="Arial"/>
+          <w:b/>
+          <w:i/>
+          <w:sz w:val="24"/>
+          <w:szCs w:val="24"/>
+        </w:rPr>
+        <w:t>assert</w:t>
+      </w:r>
+      <w:proofErr w:type="spellEnd"/>
+      <w:r>
+        <w:rPr>
+          <w:rFonts w:ascii="Arial" w:hAnsi="Arial" w:cs="Arial"/>
+          <w:sz w:val="24"/>
+          <w:szCs w:val="24"/>
+        </w:rPr>
+        <w:t xml:space="preserve"> aplicado e estando correto, os mutantes não morreram.</w:t>
+      </w:r>
+    </w:p>
+    <w:p>
+      <w:pPr>
+        <w:jc w:val="both"/>
+        <w:rPr>
+          <w:rFonts w:ascii="Arial" w:hAnsi="Arial" w:cs="Arial"/>
+          <w:sz w:val="24"/>
+          <w:szCs w:val="24"/>
+        </w:rPr>
+      </w:pPr>
+      <w:r>
+        <w:rPr>
+          <w:rFonts w:ascii="Arial" w:hAnsi="Arial" w:cs="Arial"/>
+          <w:sz w:val="24"/>
+          <w:szCs w:val="24"/>
+        </w:rPr>
+        <w:t>Por favor corrija a situação.</w:t>
+      </w:r>
+    </w:p>
+    <w:p>
+      <w:pPr>
+        <w:keepNext/>
+        <w:jc w:val="center"/>
+        <w:rPr>
+          <w:rFonts w:ascii="Arial" w:hAnsi="Arial" w:cs="Arial"/>
+        </w:rPr>
+      </w:pPr>
+      <w:r>
+        <w:rPr>
+          <w:rFonts w:ascii="Arial" w:hAnsi="Arial" w:cs="Arial"/>
+          <w:noProof/>
+          <w:lang w:eastAsia="pt-PT"/>
+        </w:rPr>
+        <w:drawing>
+          <wp:inline distT="0" distB="0" distL="0" distR="0">
+            <wp:extent cx="3009265" cy="542290"/>
+            <wp:effectExtent l="0" t="0" r="635" b="0"/>
+            <wp:docPr id="9" name="Imagem 9"/>
+            <wp:cNvGraphicFramePr>
+              <a:graphicFrameLocks xmlns:a="http://schemas.openxmlformats.org/drawingml/2006/main" noChangeAspect="1"/>
+            </wp:cNvGraphicFramePr>
+            <a:graphic xmlns:a="http://schemas.openxmlformats.org/drawingml/2006/main">
+              <a:graphicData uri="http://schemas.openxmlformats.org/drawingml/2006/picture">
+                <pic:pic xmlns:pic="http://schemas.openxmlformats.org/drawingml/2006/picture">
+                  <pic:nvPicPr>
+                    <pic:cNvPr id="0" name="Imagem 6"/>
+                    <pic:cNvPicPr>
+                      <a:picLocks noChangeAspect="1" noChangeArrowheads="1"/>
+                    </pic:cNvPicPr>
+                  </pic:nvPicPr>
+                  <pic:blipFill>
+                    <a:blip r:embed="rId13">
+                      <a:extLst>
+                        <a:ext uri="{28A0092B-C50C-407E-A947-70E740481C1C}">
+                          <a14:useLocalDpi xmlns:a14="http://schemas.microsoft.com/office/drawing/2010/main" val="0"/>
+                        </a:ext>
+                      </a:extLst>
+                    </a:blip>
+                    <a:srcRect/>
+                    <a:stretch>
+                      <a:fillRect/>
+                    </a:stretch>
+                  </pic:blipFill>
+                  <pic:spPr bwMode="auto">
+                    <a:xfrm>
+                      <a:off x="0" y="0"/>
+                      <a:ext cx="3009265" cy="542290"/>
+                    </a:xfrm>
+                    <a:prstGeom prst="rect">
+                      <a:avLst/>
+                    </a:prstGeom>
+                    <a:noFill/>
+                    <a:ln>
+                      <a:noFill/>
+                    </a:ln>
+                  </pic:spPr>
+                </pic:pic>
+              </a:graphicData>
+            </a:graphic>
+          </wp:inline>
+        </w:drawing>
+      </w:r>
+    </w:p>
+    <w:p>
+      <w:pPr>
+        <w:pStyle w:val="Legenda"/>
+        <w:jc w:val="center"/>
+        <w:rPr>
+          <w:rFonts w:ascii="Arial" w:hAnsi="Arial" w:cs="Arial"/>
+          <w:noProof/>
+          <w:sz w:val="22"/>
+          <w:szCs w:val="22"/>
+        </w:rPr>
+      </w:pPr>
+      <w:r>
+        <w:rPr>
+          <w:rFonts w:ascii="Arial" w:hAnsi="Arial" w:cs="Arial"/>
+          <w:sz w:val="22"/>
+          <w:szCs w:val="22"/>
+        </w:rPr>
+        <w:t xml:space="preserve">Figura </w:t>
+      </w:r>
+      <w:r>
+        <w:rPr>
+          <w:rFonts w:ascii="Arial" w:hAnsi="Arial" w:cs="Arial"/>
+          <w:sz w:val="22"/>
+          <w:szCs w:val="22"/>
+        </w:rPr>
+        <w:fldChar w:fldCharType="begin"/>
+      </w:r>
+      <w:r>
+        <w:rPr>
+          <w:rFonts w:ascii="Arial" w:hAnsi="Arial" w:cs="Arial"/>
+          <w:sz w:val="22"/>
+          <w:szCs w:val="22"/>
+        </w:rPr>
+        <w:instrText xml:space="preserve"> SEQ Figura \* ARABIC </w:instrText>
+      </w:r>
+      <w:r>
+        <w:rPr>
+          <w:rFonts w:ascii="Arial" w:hAnsi="Arial" w:cs="Arial"/>
+          <w:sz w:val="22"/>
+          <w:szCs w:val="22"/>
+        </w:rPr>
+        <w:fldChar w:fldCharType="separate"/>
+      </w:r>
+      <w:r>
+        <w:rPr>
+          <w:rFonts w:ascii="Arial" w:hAnsi="Arial" w:cs="Arial"/>
+          <w:noProof/>
+          <w:sz w:val="22"/>
+          <w:szCs w:val="22"/>
+        </w:rPr>
+        <w:t>4</w:t>
+      </w:r>
+      <w:r>
+        <w:rPr>
+          <w:rFonts w:ascii="Arial" w:hAnsi="Arial" w:cs="Arial"/>
+          <w:sz w:val="22"/>
+          <w:szCs w:val="22"/>
+        </w:rPr>
+        <w:fldChar w:fldCharType="end"/>
+      </w:r>
+      <w:r>
+        <w:rPr>
+          <w:rFonts w:ascii="Arial" w:hAnsi="Arial" w:cs="Arial"/>
+          <w:sz w:val="22"/>
+          <w:szCs w:val="22"/>
+        </w:rPr>
+        <w:t xml:space="preserve"> - </w:t>
+      </w:r>
+      <w:r>
+        <w:rPr>
+          <w:rFonts w:ascii="Arial" w:hAnsi="Arial" w:cs="Arial"/>
+          <w:noProof/>
+          <w:sz w:val="22"/>
+          <w:szCs w:val="22"/>
+        </w:rPr>
+        <w:t>Função isLessThanThree</w:t>
+      </w:r>
+    </w:p>
+    <w:p>
+      <w:pPr>
+        <w:keepNext/>
+        <w:jc w:val="center"/>
+      </w:pPr>
+      <w:r>
+        <w:rPr>
+          <w:noProof/>
+          <w:lang w:eastAsia="pt-PT"/>
+        </w:rPr>
+        <w:drawing>
+          <wp:inline distT="0" distB="0" distL="0" distR="0">
+            <wp:extent cx="3061970" cy="690880"/>
+            <wp:effectExtent l="0" t="0" r="5080" b="0"/>
+            <wp:docPr id="8" name="Imagem 8"/>
+            <wp:cNvGraphicFramePr>
+              <a:graphicFrameLocks xmlns:a="http://schemas.openxmlformats.org/drawingml/2006/main" noChangeAspect="1"/>
+            </wp:cNvGraphicFramePr>
+            <a:graphic xmlns:a="http://schemas.openxmlformats.org/drawingml/2006/main">
+              <a:graphicData uri="http://schemas.openxmlformats.org/drawingml/2006/picture">
+                <pic:pic xmlns:pic="http://schemas.openxmlformats.org/drawingml/2006/picture">
+                  <pic:nvPicPr>
+                    <pic:cNvPr id="0" name="Imagem 7"/>
+                    <pic:cNvPicPr>
+                      <a:picLocks noChangeAspect="1" noChangeArrowheads="1"/>
+                    </pic:cNvPicPr>
+                  </pic:nvPicPr>
+                  <pic:blipFill>
+                    <a:blip r:embed="rId14">
+                      <a:extLst>
+                        <a:ext uri="{28A0092B-C50C-407E-A947-70E740481C1C}">
+                          <a14:useLocalDpi xmlns:a14="http://schemas.microsoft.com/office/drawing/2010/main" val="0"/>
+                        </a:ext>
+                      </a:extLst>
+                    </a:blip>
+                    <a:srcRect/>
+                    <a:stretch>
+                      <a:fillRect/>
+                    </a:stretch>
+                  </pic:blipFill>
+                  <pic:spPr bwMode="auto">
+                    <a:xfrm>
+                      <a:off x="0" y="0"/>
+                      <a:ext cx="3061970" cy="690880"/>
+                    </a:xfrm>
+                    <a:prstGeom prst="rect">
+                      <a:avLst/>
+                    </a:prstGeom>
+                    <a:noFill/>
+                    <a:ln>
+                      <a:noFill/>
+                    </a:ln>
+                  </pic:spPr>
+                </pic:pic>
+              </a:graphicData>
+            </a:graphic>
+          </wp:inline>
+        </w:drawing>
+      </w:r>
+    </w:p>
+    <w:p>
+      <w:pPr>
+        <w:pStyle w:val="Legenda"/>
+        <w:jc w:val="center"/>
+        <w:rPr>
+          <w:rFonts w:ascii="Arial" w:hAnsi="Arial" w:cs="Arial"/>
+          <w:noProof/>
+          <w:sz w:val="22"/>
+          <w:szCs w:val="22"/>
+        </w:rPr>
+      </w:pPr>
+      <w:r>
+        <w:rPr>
+          <w:rFonts w:ascii="Arial" w:hAnsi="Arial" w:cs="Arial"/>
+          <w:sz w:val="22"/>
+          <w:szCs w:val="22"/>
+        </w:rPr>
+        <w:t xml:space="preserve">Figura </w:t>
+      </w:r>
+      <w:r>
+        <w:rPr>
+          <w:rFonts w:ascii="Arial" w:hAnsi="Arial" w:cs="Arial"/>
+          <w:sz w:val="22"/>
+          <w:szCs w:val="22"/>
+        </w:rPr>
+        <w:fldChar w:fldCharType="begin"/>
+      </w:r>
+      <w:r>
+        <w:rPr>
+          <w:rFonts w:ascii="Arial" w:hAnsi="Arial" w:cs="Arial"/>
+          <w:sz w:val="22"/>
+          <w:szCs w:val="22"/>
+        </w:rPr>
+        <w:instrText xml:space="preserve"> SEQ Figura \* ARABIC </w:instrText>
+      </w:r>
+      <w:r>
+        <w:rPr>
+          <w:rFonts w:ascii="Arial" w:hAnsi="Arial" w:cs="Arial"/>
+          <w:sz w:val="22"/>
+          <w:szCs w:val="22"/>
+        </w:rPr>
+        <w:fldChar w:fldCharType="separate"/>
+      </w:r>
+      <w:r>
+        <w:rPr>
+          <w:rFonts w:ascii="Arial" w:hAnsi="Arial" w:cs="Arial"/>
+          <w:noProof/>
+          <w:sz w:val="22"/>
+          <w:szCs w:val="22"/>
+        </w:rPr>
+        <w:t>5</w:t>
+      </w:r>
+      <w:r>
+        <w:rPr>
+          <w:rFonts w:ascii="Arial" w:hAnsi="Arial" w:cs="Arial"/>
+          <w:sz w:val="22"/>
+          <w:szCs w:val="22"/>
+        </w:rPr>
+        <w:fldChar w:fldCharType="end"/>
+      </w:r>
+      <w:r>
+        <w:rPr>
+          <w:rFonts w:ascii="Arial" w:hAnsi="Arial" w:cs="Arial"/>
+          <w:sz w:val="22"/>
+          <w:szCs w:val="22"/>
+        </w:rPr>
+        <w:t xml:space="preserve"> - </w:t>
+      </w:r>
+      <w:r>
+        <w:rPr>
+          <w:rFonts w:ascii="Arial" w:hAnsi="Arial" w:cs="Arial"/>
+          <w:noProof/>
+          <w:sz w:val="22"/>
+          <w:szCs w:val="22"/>
+        </w:rPr>
+        <w:t>Teste da função</w:t>
+      </w:r>
+    </w:p>
+    <w:p>
+      <w:pPr>
+        <w:jc w:val="center"/>
+      </w:pPr>
+      <w:r>
+        <w:t>Mutantes Vivos</w:t>
+      </w:r>
+    </w:p>
+    <w:p>
+      <w:pPr>
+        <w:jc w:val="center"/>
+      </w:pPr>
+      <w:r>
+        <w:rPr>
+          <w:noProof/>
+          <w:lang w:eastAsia="pt-PT"/>
+        </w:rPr>
+        <w:drawing>
+          <wp:inline distT="0" distB="0" distL="0" distR="0">
+            <wp:extent cx="2881630" cy="361315"/>
+            <wp:effectExtent l="0" t="0" r="0" b="635"/>
+            <wp:docPr id="7" name="Imagem 7"/>
+            <wp:cNvGraphicFramePr>
+              <a:graphicFrameLocks xmlns:a="http://schemas.openxmlformats.org/drawingml/2006/main" noChangeAspect="1"/>
+            </wp:cNvGraphicFramePr>
+            <a:graphic xmlns:a="http://schemas.openxmlformats.org/drawingml/2006/main">
+              <a:graphicData uri="http://schemas.openxmlformats.org/drawingml/2006/picture">
+                <pic:pic xmlns:pic="http://schemas.openxmlformats.org/drawingml/2006/picture">
+                  <pic:nvPicPr>
+                    <pic:cNvPr id="0" name="Imagem 8"/>
+                    <pic:cNvPicPr>
+                      <a:picLocks noChangeAspect="1" noChangeArrowheads="1"/>
+                    </pic:cNvPicPr>
+                  </pic:nvPicPr>
+                  <pic:blipFill>
+                    <a:blip r:embed="rId15">
+                      <a:extLst>
+                        <a:ext uri="{28A0092B-C50C-407E-A947-70E740481C1C}">
+                          <a14:useLocalDpi xmlns:a14="http://schemas.microsoft.com/office/drawing/2010/main" val="0"/>
+                        </a:ext>
+                      </a:extLst>
+                    </a:blip>
+                    <a:srcRect/>
+                    <a:stretch>
+                      <a:fillRect/>
+                    </a:stretch>
+                  </pic:blipFill>
+                  <pic:spPr bwMode="auto">
+                    <a:xfrm>
+                      <a:off x="0" y="0"/>
+                      <a:ext cx="2881630" cy="361315"/>
+                    </a:xfrm>
+                    <a:prstGeom prst="rect">
+                      <a:avLst/>
+                    </a:prstGeom>
+                    <a:noFill/>
+                    <a:ln>
+                      <a:noFill/>
+                    </a:ln>
+                  </pic:spPr>
+                </pic:pic>
+              </a:graphicData>
+            </a:graphic>
+          </wp:inline>
+        </w:drawing>
+      </w:r>
+    </w:p>
+    <w:p>
+      <w:pPr>
+        <w:jc w:val="both"/>
         <w:rPr>
           <w:rFonts w:ascii="Arial" w:hAnsi="Arial" w:cs="Arial"/>
           <w:sz w:val="24"/>
@@ -1353,6 +1783,7 @@
         <w:jc w:val="right"/>
         <w:rPr>
           <w:rFonts w:ascii="Arial" w:hAnsi="Arial" w:cs="Arial"/>
+          <w:sz w:val="24"/>
         </w:rPr>
       </w:pPr>
       <w:r>
@@ -1365,18 +1796,3096 @@
     </w:p>
     <w:p>
       <w:pPr>
-        <w:rPr>
-          <w:rFonts w:ascii="Arial" w:hAnsi="Arial" w:cs="Arial"/>
-        </w:rPr>
-      </w:pPr>
+        <w:jc w:val="both"/>
+        <w:rPr>
+          <w:rFonts w:ascii="Arial" w:hAnsi="Arial" w:cs="Arial"/>
+        </w:rPr>
+      </w:pPr>
+    </w:p>
+    <w:p>
+      <w:pPr>
+        <w:jc w:val="both"/>
+        <w:rPr>
+          <w:rFonts w:ascii="Arial" w:hAnsi="Arial" w:cs="Arial"/>
+          <w:sz w:val="44"/>
+          <w:szCs w:val="48"/>
+        </w:rPr>
+      </w:pPr>
+      <w:r>
+        <w:rPr>
+          <w:rFonts w:ascii="Arial" w:hAnsi="Arial" w:cs="Arial"/>
+          <w:sz w:val="44"/>
+          <w:szCs w:val="48"/>
+        </w:rPr>
+        <w:t>1</w:t>
+      </w:r>
+      <w:r>
+        <w:rPr>
+          <w:rFonts w:ascii="Arial" w:hAnsi="Arial" w:cs="Arial"/>
+          <w:sz w:val="44"/>
+          <w:szCs w:val="48"/>
+        </w:rPr>
+        <w:tab/>
+        <w:t>GDC</w:t>
+      </w:r>
+      <w:r>
+        <w:rPr>
+          <w:rFonts w:ascii="Arial" w:hAnsi="Arial" w:cs="Arial"/>
+          <w:sz w:val="44"/>
+          <w:szCs w:val="48"/>
+        </w:rPr>
+        <w:t xml:space="preserve"> - correção</w:t>
+      </w:r>
+    </w:p>
+    <w:p>
+      <w:pPr>
+        <w:jc w:val="both"/>
+        <w:rPr>
+          <w:rFonts w:ascii="Arial" w:hAnsi="Arial" w:cs="Arial"/>
+          <w:sz w:val="24"/>
+          <w:szCs w:val="24"/>
+        </w:rPr>
+      </w:pPr>
+      <w:r>
+        <w:rPr>
+          <w:rFonts w:ascii="Arial" w:hAnsi="Arial" w:cs="Arial"/>
+          <w:sz w:val="24"/>
+          <w:szCs w:val="24"/>
+        </w:rPr>
+        <w:t>a)</w:t>
+      </w:r>
+    </w:p>
+    <w:p>
+      <w:pPr>
+        <w:pStyle w:val="PargrafodaLista"/>
+        <w:numPr>
+          <w:ilvl w:val="0"/>
+          <w:numId w:val="2"/>
+        </w:numPr>
+        <w:jc w:val="both"/>
+        <w:rPr>
+          <w:rFonts w:ascii="Arial" w:hAnsi="Arial" w:cs="Arial"/>
+          <w:color w:val="000000"/>
+          <w:sz w:val="20"/>
+          <w:szCs w:val="20"/>
+        </w:rPr>
+      </w:pPr>
+      <w:proofErr w:type="spellStart"/>
+      <w:r>
+        <w:rPr>
+          <w:rFonts w:ascii="Arial" w:hAnsi="Arial" w:cs="Arial"/>
+          <w:color w:val="000000"/>
+          <w:sz w:val="20"/>
+          <w:szCs w:val="20"/>
+        </w:rPr>
+        <w:t>Negate</w:t>
+      </w:r>
+      <w:proofErr w:type="spellEnd"/>
+      <w:r>
+        <w:rPr>
+          <w:rFonts w:ascii="Arial" w:hAnsi="Arial" w:cs="Arial"/>
+          <w:color w:val="000000"/>
+          <w:sz w:val="20"/>
+          <w:szCs w:val="20"/>
+        </w:rPr>
+        <w:t xml:space="preserve"> </w:t>
+      </w:r>
+      <w:proofErr w:type="spellStart"/>
+      <w:r>
+        <w:rPr>
+          <w:rFonts w:ascii="Arial" w:hAnsi="Arial" w:cs="Arial"/>
+          <w:color w:val="000000"/>
+          <w:sz w:val="20"/>
+          <w:szCs w:val="20"/>
+        </w:rPr>
+        <w:t>Conditi</w:t>
+      </w:r>
+      <w:r>
+        <w:rPr>
+          <w:rFonts w:ascii="Arial" w:hAnsi="Arial" w:cs="Arial"/>
+          <w:color w:val="000000"/>
+          <w:sz w:val="20"/>
+          <w:szCs w:val="20"/>
+        </w:rPr>
+        <w:t>onals</w:t>
+      </w:r>
+      <w:proofErr w:type="spellEnd"/>
+      <w:r>
+        <w:rPr>
+          <w:rFonts w:ascii="Arial" w:hAnsi="Arial" w:cs="Arial"/>
+          <w:color w:val="000000"/>
+          <w:sz w:val="20"/>
+          <w:szCs w:val="20"/>
+        </w:rPr>
+        <w:t xml:space="preserve"> </w:t>
+      </w:r>
+      <w:proofErr w:type="spellStart"/>
+      <w:r>
+        <w:rPr>
+          <w:rFonts w:ascii="Arial" w:hAnsi="Arial" w:cs="Arial"/>
+          <w:color w:val="000000"/>
+          <w:sz w:val="20"/>
+          <w:szCs w:val="20"/>
+        </w:rPr>
+        <w:t>Mutator</w:t>
+      </w:r>
+      <w:proofErr w:type="spellEnd"/>
+      <w:r>
+        <w:rPr>
+          <w:rFonts w:ascii="Arial" w:hAnsi="Arial" w:cs="Arial"/>
+          <w:color w:val="000000"/>
+          <w:sz w:val="20"/>
+          <w:szCs w:val="20"/>
+        </w:rPr>
+        <w:t xml:space="preserve">, na linha 6 </w:t>
+      </w:r>
+      <w:proofErr w:type="gramStart"/>
+      <w:r>
+        <w:rPr>
+          <w:rFonts w:ascii="Arial" w:hAnsi="Arial" w:cs="Arial"/>
+          <w:color w:val="000000"/>
+          <w:sz w:val="20"/>
+          <w:szCs w:val="20"/>
+        </w:rPr>
+        <w:t>(!=</w:t>
+      </w:r>
+      <w:proofErr w:type="gramEnd"/>
+      <w:r>
+        <w:rPr>
+          <w:rFonts w:ascii="Arial" w:hAnsi="Arial" w:cs="Arial"/>
+          <w:color w:val="000000"/>
+          <w:sz w:val="20"/>
+          <w:szCs w:val="20"/>
+        </w:rPr>
+        <w:t xml:space="preserve"> </w:t>
+      </w:r>
+      <w:r>
+        <w:rPr>
+          <w:rFonts w:ascii="Arial" w:hAnsi="Arial" w:cs="Arial"/>
+          <w:color w:val="000000"/>
+          <w:sz w:val="20"/>
+          <w:szCs w:val="20"/>
+        </w:rPr>
+        <w:sym w:font="Wingdings" w:char="F0E0"/>
+      </w:r>
+      <w:r>
+        <w:rPr>
+          <w:rFonts w:ascii="Arial" w:hAnsi="Arial" w:cs="Arial"/>
+          <w:color w:val="000000"/>
+          <w:sz w:val="20"/>
+          <w:szCs w:val="20"/>
+        </w:rPr>
+        <w:t xml:space="preserve"> ==)</w:t>
+      </w:r>
+    </w:p>
+    <w:p>
+      <w:pPr>
+        <w:pStyle w:val="PargrafodaLista"/>
+        <w:numPr>
+          <w:ilvl w:val="0"/>
+          <w:numId w:val="2"/>
+        </w:numPr>
+        <w:jc w:val="both"/>
+        <w:rPr>
+          <w:rFonts w:ascii="Arial" w:hAnsi="Arial" w:cs="Arial"/>
+          <w:color w:val="000000"/>
+          <w:sz w:val="20"/>
+          <w:szCs w:val="20"/>
+        </w:rPr>
+      </w:pPr>
+      <w:proofErr w:type="spellStart"/>
+      <w:r>
+        <w:rPr>
+          <w:rFonts w:ascii="Arial" w:hAnsi="Arial" w:cs="Arial"/>
+          <w:color w:val="000000"/>
+          <w:sz w:val="20"/>
+          <w:szCs w:val="20"/>
+        </w:rPr>
+        <w:t>Math</w:t>
+      </w:r>
+      <w:proofErr w:type="spellEnd"/>
+      <w:r>
+        <w:rPr>
+          <w:rFonts w:ascii="Arial" w:hAnsi="Arial" w:cs="Arial"/>
+          <w:color w:val="000000"/>
+          <w:sz w:val="20"/>
+          <w:szCs w:val="20"/>
+        </w:rPr>
+        <w:t xml:space="preserve"> </w:t>
+      </w:r>
+      <w:proofErr w:type="spellStart"/>
+      <w:r>
+        <w:rPr>
+          <w:rFonts w:ascii="Arial" w:hAnsi="Arial" w:cs="Arial"/>
+          <w:color w:val="000000"/>
+          <w:sz w:val="20"/>
+          <w:szCs w:val="20"/>
+        </w:rPr>
+        <w:t>Mutator</w:t>
+      </w:r>
+      <w:proofErr w:type="spellEnd"/>
+      <w:r>
+        <w:rPr>
+          <w:rFonts w:ascii="Arial" w:hAnsi="Arial" w:cs="Arial"/>
+          <w:color w:val="000000"/>
+          <w:sz w:val="20"/>
+          <w:szCs w:val="20"/>
+        </w:rPr>
+        <w:t xml:space="preserve">, na linha 7 (% </w:t>
+      </w:r>
+      <w:r>
+        <w:rPr>
+          <w:rFonts w:ascii="Arial" w:hAnsi="Arial" w:cs="Arial"/>
+          <w:color w:val="000000"/>
+          <w:sz w:val="20"/>
+          <w:szCs w:val="20"/>
+        </w:rPr>
+        <w:sym w:font="Wingdings" w:char="F0E0"/>
+      </w:r>
+      <w:r>
+        <w:rPr>
+          <w:rFonts w:ascii="Arial" w:hAnsi="Arial" w:cs="Arial"/>
+          <w:color w:val="000000"/>
+          <w:sz w:val="20"/>
+          <w:szCs w:val="20"/>
+        </w:rPr>
+        <w:t xml:space="preserve"> *)</w:t>
+      </w:r>
+    </w:p>
+    <w:p>
+      <w:pPr>
+        <w:pStyle w:val="PargrafodaLista"/>
+        <w:numPr>
+          <w:ilvl w:val="0"/>
+          <w:numId w:val="2"/>
+        </w:numPr>
+        <w:jc w:val="both"/>
+        <w:rPr>
+          <w:rFonts w:ascii="Arial" w:hAnsi="Arial" w:cs="Arial"/>
+          <w:color w:val="000000"/>
+          <w:sz w:val="20"/>
+          <w:szCs w:val="20"/>
+        </w:rPr>
+      </w:pPr>
+      <w:proofErr w:type="spellStart"/>
+      <w:r>
+        <w:rPr>
+          <w:rFonts w:ascii="Arial" w:hAnsi="Arial" w:cs="Arial"/>
+          <w:color w:val="000000"/>
+          <w:sz w:val="20"/>
+          <w:szCs w:val="20"/>
+        </w:rPr>
+        <w:t>Return</w:t>
+      </w:r>
+      <w:proofErr w:type="spellEnd"/>
+      <w:r>
+        <w:rPr>
+          <w:rFonts w:ascii="Arial" w:hAnsi="Arial" w:cs="Arial"/>
+          <w:color w:val="000000"/>
+          <w:sz w:val="20"/>
+          <w:szCs w:val="20"/>
+        </w:rPr>
+        <w:t xml:space="preserve"> </w:t>
+      </w:r>
+      <w:proofErr w:type="spellStart"/>
+      <w:r>
+        <w:rPr>
+          <w:rFonts w:ascii="Arial" w:hAnsi="Arial" w:cs="Arial"/>
+          <w:color w:val="000000"/>
+          <w:sz w:val="20"/>
+          <w:szCs w:val="20"/>
+        </w:rPr>
+        <w:t>Values</w:t>
+      </w:r>
+      <w:proofErr w:type="spellEnd"/>
+      <w:r>
+        <w:rPr>
+          <w:rFonts w:ascii="Arial" w:hAnsi="Arial" w:cs="Arial"/>
+          <w:color w:val="000000"/>
+          <w:sz w:val="20"/>
+          <w:szCs w:val="20"/>
+        </w:rPr>
+        <w:t xml:space="preserve"> </w:t>
+      </w:r>
+      <w:proofErr w:type="spellStart"/>
+      <w:r>
+        <w:rPr>
+          <w:rFonts w:ascii="Arial" w:hAnsi="Arial" w:cs="Arial"/>
+          <w:color w:val="000000"/>
+          <w:sz w:val="20"/>
+          <w:szCs w:val="20"/>
+        </w:rPr>
+        <w:t>Mutator</w:t>
+      </w:r>
+      <w:proofErr w:type="spellEnd"/>
+      <w:r>
+        <w:rPr>
+          <w:rFonts w:ascii="Arial" w:hAnsi="Arial" w:cs="Arial"/>
+          <w:color w:val="000000"/>
+          <w:sz w:val="20"/>
+          <w:szCs w:val="20"/>
+        </w:rPr>
+        <w:t>, na linha 11 (</w:t>
+      </w:r>
+      <w:proofErr w:type="spellStart"/>
+      <w:r>
+        <w:rPr>
+          <w:rFonts w:ascii="Arial" w:hAnsi="Arial" w:cs="Arial"/>
+          <w:color w:val="000000"/>
+          <w:sz w:val="20"/>
+          <w:szCs w:val="20"/>
+        </w:rPr>
+        <w:t>return</w:t>
+      </w:r>
+      <w:proofErr w:type="spellEnd"/>
+      <w:r>
+        <w:rPr>
+          <w:rFonts w:ascii="Arial" w:hAnsi="Arial" w:cs="Arial"/>
+          <w:color w:val="000000"/>
+          <w:sz w:val="20"/>
+          <w:szCs w:val="20"/>
+        </w:rPr>
+        <w:t xml:space="preserve"> </w:t>
+      </w:r>
+      <w:proofErr w:type="spellStart"/>
+      <w:r>
+        <w:rPr>
+          <w:rFonts w:ascii="Arial" w:hAnsi="Arial" w:cs="Arial"/>
+          <w:color w:val="000000"/>
+          <w:sz w:val="20"/>
+          <w:szCs w:val="20"/>
+        </w:rPr>
+        <w:t>value</w:t>
+      </w:r>
+      <w:proofErr w:type="spellEnd"/>
+      <w:r>
+        <w:rPr>
+          <w:rFonts w:ascii="Arial" w:hAnsi="Arial" w:cs="Arial"/>
+          <w:color w:val="000000"/>
+          <w:sz w:val="20"/>
+          <w:szCs w:val="20"/>
+        </w:rPr>
+        <w:t xml:space="preserve"> </w:t>
+      </w:r>
+      <w:proofErr w:type="spellStart"/>
+      <w:r>
+        <w:rPr>
+          <w:rFonts w:ascii="Arial" w:hAnsi="Arial" w:cs="Arial"/>
+          <w:color w:val="000000"/>
+          <w:sz w:val="20"/>
+          <w:szCs w:val="20"/>
+        </w:rPr>
+        <w:t>is</w:t>
+      </w:r>
+      <w:proofErr w:type="spellEnd"/>
+      <w:r>
+        <w:rPr>
+          <w:rFonts w:ascii="Arial" w:hAnsi="Arial" w:cs="Arial"/>
+          <w:color w:val="000000"/>
+          <w:sz w:val="20"/>
+          <w:szCs w:val="20"/>
+        </w:rPr>
+        <w:t xml:space="preserve"> 0)</w:t>
+      </w:r>
+    </w:p>
+    <w:p>
+      <w:pPr>
+        <w:ind w:left="360"/>
+        <w:jc w:val="center"/>
+        <w:rPr>
+          <w:rFonts w:ascii="Consolas" w:hAnsi="Consolas" w:cs="Consolas"/>
+          <w:color w:val="000000"/>
+          <w:sz w:val="20"/>
+          <w:szCs w:val="20"/>
+        </w:rPr>
+      </w:pPr>
+      <w:r>
+        <w:rPr>
+          <w:rFonts w:ascii="Consolas" w:hAnsi="Consolas" w:cs="Consolas"/>
+          <w:noProof/>
+          <w:color w:val="000000"/>
+          <w:sz w:val="20"/>
+          <w:szCs w:val="20"/>
+          <w:lang w:eastAsia="pt-PT"/>
+        </w:rPr>
+        <w:drawing>
+          <wp:inline distT="0" distB="0" distL="0" distR="0">
+            <wp:extent cx="5372850" cy="2857899"/>
+            <wp:effectExtent l="0" t="0" r="0" b="0"/>
+            <wp:docPr id="6" name="Imagem 6"/>
+            <wp:cNvGraphicFramePr>
+              <a:graphicFrameLocks xmlns:a="http://schemas.openxmlformats.org/drawingml/2006/main" noChangeAspect="1"/>
+            </wp:cNvGraphicFramePr>
+            <a:graphic xmlns:a="http://schemas.openxmlformats.org/drawingml/2006/main">
+              <a:graphicData uri="http://schemas.openxmlformats.org/drawingml/2006/picture">
+                <pic:pic xmlns:pic="http://schemas.openxmlformats.org/drawingml/2006/picture">
+                  <pic:nvPicPr>
+                    <pic:cNvPr id="6" name="2vYU6BW.png"/>
+                    <pic:cNvPicPr/>
+                  </pic:nvPicPr>
+                  <pic:blipFill>
+                    <a:blip r:embed="rId16">
+                      <a:extLst>
+                        <a:ext uri="{28A0092B-C50C-407E-A947-70E740481C1C}">
+                          <a14:useLocalDpi xmlns:a14="http://schemas.microsoft.com/office/drawing/2010/main" val="0"/>
+                        </a:ext>
+                      </a:extLst>
+                    </a:blip>
+                    <a:stretch>
+                      <a:fillRect/>
+                    </a:stretch>
+                  </pic:blipFill>
+                  <pic:spPr>
+                    <a:xfrm>
+                      <a:off x="0" y="0"/>
+                      <a:ext cx="5372850" cy="2857899"/>
+                    </a:xfrm>
+                    <a:prstGeom prst="rect">
+                      <a:avLst/>
+                    </a:prstGeom>
+                  </pic:spPr>
+                </pic:pic>
+              </a:graphicData>
+            </a:graphic>
+          </wp:inline>
+        </w:drawing>
+      </w:r>
+    </w:p>
+    <w:p>
+      <w:pPr>
+        <w:ind w:left="360"/>
+        <w:jc w:val="both"/>
+        <w:rPr>
+          <w:rFonts w:ascii="Consolas" w:hAnsi="Consolas" w:cs="Consolas"/>
+          <w:color w:val="000000"/>
+          <w:sz w:val="20"/>
+          <w:szCs w:val="20"/>
+        </w:rPr>
+      </w:pPr>
+    </w:p>
+    <w:p>
+      <w:pPr>
+        <w:jc w:val="both"/>
+        <w:rPr>
+          <w:rFonts w:ascii="Arial" w:hAnsi="Arial" w:cs="Arial"/>
+          <w:sz w:val="24"/>
+          <w:szCs w:val="24"/>
+        </w:rPr>
+      </w:pPr>
+      <w:r>
+        <w:rPr>
+          <w:rFonts w:ascii="Arial" w:hAnsi="Arial" w:cs="Arial"/>
+          <w:sz w:val="24"/>
+          <w:szCs w:val="24"/>
+        </w:rPr>
+        <w:t>b)</w:t>
+      </w:r>
+    </w:p>
+    <w:p>
+      <w:pPr>
+        <w:jc w:val="both"/>
+        <w:rPr>
+          <w:rFonts w:ascii="Arial" w:hAnsi="Arial" w:cs="Arial"/>
+          <w:sz w:val="24"/>
+          <w:szCs w:val="24"/>
+        </w:rPr>
+      </w:pPr>
+      <w:r>
+        <w:rPr>
+          <w:rFonts w:ascii="Arial" w:hAnsi="Arial" w:cs="Arial"/>
+          <w:sz w:val="24"/>
+          <w:szCs w:val="24"/>
+        </w:rPr>
+        <w:t xml:space="preserve">O mutante </w:t>
+      </w:r>
+      <w:proofErr w:type="spellStart"/>
+      <w:r>
+        <w:rPr>
+          <w:rFonts w:ascii="Arial" w:hAnsi="Arial" w:cs="Arial"/>
+          <w:sz w:val="24"/>
+          <w:szCs w:val="24"/>
+        </w:rPr>
+        <w:t>Return</w:t>
+      </w:r>
+      <w:proofErr w:type="spellEnd"/>
+      <w:r>
+        <w:rPr>
+          <w:rFonts w:ascii="Arial" w:hAnsi="Arial" w:cs="Arial"/>
+          <w:sz w:val="24"/>
+          <w:szCs w:val="24"/>
+        </w:rPr>
+        <w:t xml:space="preserve"> </w:t>
+      </w:r>
+      <w:proofErr w:type="spellStart"/>
+      <w:r>
+        <w:rPr>
+          <w:rFonts w:ascii="Arial" w:hAnsi="Arial" w:cs="Arial"/>
+          <w:sz w:val="24"/>
+          <w:szCs w:val="24"/>
+        </w:rPr>
+        <w:t>Values</w:t>
+      </w:r>
+      <w:proofErr w:type="spellEnd"/>
+      <w:r>
+        <w:rPr>
+          <w:rFonts w:ascii="Arial" w:hAnsi="Arial" w:cs="Arial"/>
+          <w:sz w:val="24"/>
+          <w:szCs w:val="24"/>
+        </w:rPr>
+        <w:t xml:space="preserve"> </w:t>
+      </w:r>
+      <w:proofErr w:type="spellStart"/>
+      <w:r>
+        <w:rPr>
+          <w:rFonts w:ascii="Arial" w:hAnsi="Arial" w:cs="Arial"/>
+          <w:sz w:val="24"/>
+          <w:szCs w:val="24"/>
+        </w:rPr>
+        <w:t>Mutator</w:t>
+      </w:r>
+      <w:proofErr w:type="spellEnd"/>
+      <w:r>
+        <w:rPr>
+          <w:rFonts w:ascii="Arial" w:hAnsi="Arial" w:cs="Arial"/>
+          <w:sz w:val="24"/>
+          <w:szCs w:val="24"/>
+        </w:rPr>
+        <w:t xml:space="preserve"> pode ser eliminado obrigando ao </w:t>
+      </w:r>
+      <w:proofErr w:type="spellStart"/>
+      <w:r>
+        <w:rPr>
+          <w:rFonts w:ascii="Arial" w:hAnsi="Arial" w:cs="Arial"/>
+          <w:i/>
+          <w:sz w:val="24"/>
+          <w:szCs w:val="24"/>
+        </w:rPr>
+        <w:t>coverage</w:t>
+      </w:r>
+      <w:proofErr w:type="spellEnd"/>
+      <w:r>
+        <w:rPr>
+          <w:rFonts w:ascii="Arial" w:hAnsi="Arial" w:cs="Arial"/>
+          <w:sz w:val="24"/>
+          <w:szCs w:val="24"/>
+        </w:rPr>
+        <w:t xml:space="preserve"> daquela linha. Resta apenas analisar os outros mutantes.</w:t>
+      </w:r>
+    </w:p>
+    <w:p>
+      <w:pPr>
+        <w:jc w:val="both"/>
+        <w:rPr>
+          <w:rFonts w:ascii="Arial" w:hAnsi="Arial" w:cs="Arial"/>
+          <w:sz w:val="24"/>
+          <w:szCs w:val="24"/>
+        </w:rPr>
+      </w:pPr>
+      <w:r>
+        <w:rPr>
+          <w:rFonts w:ascii="Arial" w:hAnsi="Arial" w:cs="Arial"/>
+          <w:sz w:val="24"/>
+          <w:szCs w:val="24"/>
+        </w:rPr>
+        <w:t>Possível solução:</w:t>
+      </w:r>
+    </w:p>
+    <w:tbl>
+      <w:tblPr>
+        <w:tblStyle w:val="Tabelacomgrelha"/>
+        <w:tblW w:w="0" w:type="auto"/>
+        <w:jc w:val="center"/>
+        <w:tblLook w:val="04A0" w:firstRow="1" w:lastRow="0" w:firstColumn="1" w:lastColumn="0" w:noHBand="0" w:noVBand="1"/>
+      </w:tblPr>
+      <w:tblGrid>
+        <w:gridCol w:w="1415"/>
+        <w:gridCol w:w="1415"/>
+        <w:gridCol w:w="1416"/>
+        <w:gridCol w:w="1416"/>
+        <w:gridCol w:w="1416"/>
+        <w:gridCol w:w="1416"/>
+      </w:tblGrid>
+      <w:tr>
+        <w:trPr>
+          <w:jc w:val="center"/>
+        </w:trPr>
+        <w:tc>
+          <w:tcPr>
+            <w:tcW w:w="1415" w:type="dxa"/>
+          </w:tcPr>
+          <w:p>
+            <w:pPr>
+              <w:jc w:val="both"/>
+              <w:rPr>
+                <w:rFonts w:ascii="Arial" w:hAnsi="Arial" w:cs="Arial"/>
+                <w:b/>
+                <w:sz w:val="24"/>
+                <w:szCs w:val="24"/>
+              </w:rPr>
+            </w:pPr>
+          </w:p>
+        </w:tc>
+        <w:tc>
+          <w:tcPr>
+            <w:tcW w:w="1415" w:type="dxa"/>
+          </w:tcPr>
+          <w:p>
+            <w:pPr>
+              <w:jc w:val="both"/>
+              <w:rPr>
+                <w:rFonts w:ascii="Arial" w:hAnsi="Arial" w:cs="Arial"/>
+                <w:b/>
+                <w:sz w:val="24"/>
+                <w:szCs w:val="24"/>
+              </w:rPr>
+            </w:pPr>
+            <w:r>
+              <w:rPr>
+                <w:rFonts w:ascii="Arial" w:hAnsi="Arial" w:cs="Arial"/>
+                <w:b/>
+                <w:sz w:val="24"/>
+                <w:szCs w:val="24"/>
+              </w:rPr>
+              <w:t>x</w:t>
+            </w:r>
+          </w:p>
+        </w:tc>
+        <w:tc>
+          <w:tcPr>
+            <w:tcW w:w="1416" w:type="dxa"/>
+          </w:tcPr>
+          <w:p>
+            <w:pPr>
+              <w:jc w:val="both"/>
+              <w:rPr>
+                <w:rFonts w:ascii="Arial" w:hAnsi="Arial" w:cs="Arial"/>
+                <w:b/>
+                <w:sz w:val="24"/>
+                <w:szCs w:val="24"/>
+              </w:rPr>
+            </w:pPr>
+            <w:r>
+              <w:rPr>
+                <w:rFonts w:ascii="Arial" w:hAnsi="Arial" w:cs="Arial"/>
+                <w:b/>
+                <w:sz w:val="24"/>
+                <w:szCs w:val="24"/>
+              </w:rPr>
+              <w:t>y</w:t>
+            </w:r>
+          </w:p>
+        </w:tc>
+        <w:tc>
+          <w:tcPr>
+            <w:tcW w:w="1416" w:type="dxa"/>
+          </w:tcPr>
+          <w:p>
+            <w:pPr>
+              <w:jc w:val="both"/>
+              <w:rPr>
+                <w:rFonts w:ascii="Arial" w:hAnsi="Arial" w:cs="Arial"/>
+                <w:b/>
+                <w:sz w:val="24"/>
+                <w:szCs w:val="24"/>
+              </w:rPr>
+            </w:pPr>
+            <w:proofErr w:type="spellStart"/>
+            <w:r>
+              <w:rPr>
+                <w:rFonts w:ascii="Arial" w:hAnsi="Arial" w:cs="Arial"/>
+                <w:b/>
+                <w:sz w:val="24"/>
+                <w:szCs w:val="24"/>
+              </w:rPr>
+              <w:t>gcd</w:t>
+            </w:r>
+            <w:proofErr w:type="spellEnd"/>
+          </w:p>
+        </w:tc>
+        <w:tc>
+          <w:tcPr>
+            <w:tcW w:w="1416" w:type="dxa"/>
+          </w:tcPr>
+          <w:p>
+            <w:pPr>
+              <w:jc w:val="both"/>
+              <w:rPr>
+                <w:rFonts w:ascii="Arial" w:hAnsi="Arial" w:cs="Arial"/>
+                <w:b/>
+                <w:sz w:val="24"/>
+                <w:szCs w:val="24"/>
+              </w:rPr>
+            </w:pPr>
+            <w:r>
+              <w:rPr>
+                <w:rFonts w:ascii="Arial" w:hAnsi="Arial" w:cs="Arial"/>
+                <w:b/>
+                <w:sz w:val="24"/>
+                <w:szCs w:val="24"/>
+              </w:rPr>
+              <w:t>!= --&gt; ==</w:t>
+            </w:r>
+          </w:p>
+        </w:tc>
+        <w:tc>
+          <w:tcPr>
+            <w:tcW w:w="1416" w:type="dxa"/>
+          </w:tcPr>
+          <w:p>
+            <w:pPr>
+              <w:jc w:val="both"/>
+              <w:rPr>
+                <w:rFonts w:ascii="Arial" w:hAnsi="Arial" w:cs="Arial"/>
+                <w:b/>
+                <w:sz w:val="24"/>
+                <w:szCs w:val="24"/>
+              </w:rPr>
+            </w:pPr>
+            <w:r>
+              <w:rPr>
+                <w:rFonts w:ascii="Arial" w:hAnsi="Arial" w:cs="Arial"/>
+                <w:b/>
+                <w:sz w:val="24"/>
+                <w:szCs w:val="24"/>
+              </w:rPr>
+              <w:t xml:space="preserve">% </w:t>
+            </w:r>
+            <w:r>
+              <w:rPr>
+                <w:rFonts w:ascii="Arial" w:hAnsi="Arial" w:cs="Arial"/>
+                <w:b/>
+                <w:sz w:val="24"/>
+                <w:szCs w:val="24"/>
+              </w:rPr>
+              <w:sym w:font="Wingdings" w:char="F0E0"/>
+            </w:r>
+            <w:r>
+              <w:rPr>
+                <w:rFonts w:ascii="Arial" w:hAnsi="Arial" w:cs="Arial"/>
+                <w:b/>
+                <w:sz w:val="24"/>
+                <w:szCs w:val="24"/>
+              </w:rPr>
+              <w:t xml:space="preserve"> *</w:t>
+            </w:r>
+          </w:p>
+        </w:tc>
+      </w:tr>
+      <w:tr>
+        <w:trPr>
+          <w:jc w:val="center"/>
+        </w:trPr>
+        <w:tc>
+          <w:tcPr>
+            <w:tcW w:w="1415" w:type="dxa"/>
+          </w:tcPr>
+          <w:p>
+            <w:pPr>
+              <w:jc w:val="both"/>
+              <w:rPr>
+                <w:rFonts w:ascii="Arial" w:hAnsi="Arial" w:cs="Arial"/>
+                <w:b/>
+                <w:sz w:val="24"/>
+                <w:szCs w:val="24"/>
+              </w:rPr>
+            </w:pPr>
+            <w:r>
+              <w:rPr>
+                <w:rFonts w:ascii="Arial" w:hAnsi="Arial" w:cs="Arial"/>
+                <w:b/>
+                <w:sz w:val="24"/>
+                <w:szCs w:val="24"/>
+              </w:rPr>
+              <w:t>T1</w:t>
+            </w:r>
+          </w:p>
+        </w:tc>
+        <w:tc>
+          <w:tcPr>
+            <w:tcW w:w="1415" w:type="dxa"/>
+          </w:tcPr>
+          <w:p>
+            <w:pPr>
+              <w:jc w:val="both"/>
+              <w:rPr>
+                <w:rFonts w:ascii="Arial" w:hAnsi="Arial" w:cs="Arial"/>
+                <w:sz w:val="24"/>
+                <w:szCs w:val="24"/>
+              </w:rPr>
+            </w:pPr>
+            <w:r>
+              <w:rPr>
+                <w:rFonts w:ascii="Arial" w:hAnsi="Arial" w:cs="Arial"/>
+                <w:sz w:val="24"/>
+                <w:szCs w:val="24"/>
+              </w:rPr>
+              <w:t>0</w:t>
+            </w:r>
+          </w:p>
+        </w:tc>
+        <w:tc>
+          <w:tcPr>
+            <w:tcW w:w="1416" w:type="dxa"/>
+          </w:tcPr>
+          <w:p>
+            <w:pPr>
+              <w:jc w:val="both"/>
+              <w:rPr>
+                <w:rFonts w:ascii="Arial" w:hAnsi="Arial" w:cs="Arial"/>
+                <w:sz w:val="24"/>
+                <w:szCs w:val="24"/>
+              </w:rPr>
+            </w:pPr>
+            <w:r>
+              <w:rPr>
+                <w:rFonts w:ascii="Arial" w:hAnsi="Arial" w:cs="Arial"/>
+                <w:sz w:val="24"/>
+                <w:szCs w:val="24"/>
+              </w:rPr>
+              <w:t>0</w:t>
+            </w:r>
+          </w:p>
+        </w:tc>
+        <w:tc>
+          <w:tcPr>
+            <w:tcW w:w="1416" w:type="dxa"/>
+          </w:tcPr>
+          <w:p>
+            <w:pPr>
+              <w:jc w:val="both"/>
+              <w:rPr>
+                <w:rFonts w:ascii="Arial" w:hAnsi="Arial" w:cs="Arial"/>
+                <w:sz w:val="24"/>
+                <w:szCs w:val="24"/>
+              </w:rPr>
+            </w:pPr>
+            <w:r>
+              <w:rPr>
+                <w:rFonts w:ascii="Arial" w:hAnsi="Arial" w:cs="Arial"/>
+                <w:sz w:val="24"/>
+                <w:szCs w:val="24"/>
+              </w:rPr>
+              <w:t>0</w:t>
+            </w:r>
+          </w:p>
+        </w:tc>
+        <w:tc>
+          <w:tcPr>
+            <w:tcW w:w="1416" w:type="dxa"/>
+          </w:tcPr>
+          <w:p>
+            <w:pPr>
+              <w:jc w:val="both"/>
+              <w:rPr>
+                <w:rFonts w:ascii="Arial" w:hAnsi="Arial" w:cs="Arial"/>
+                <w:sz w:val="24"/>
+                <w:szCs w:val="24"/>
+              </w:rPr>
+            </w:pPr>
+            <w:proofErr w:type="spellStart"/>
+            <w:r>
+              <w:rPr>
+                <w:rFonts w:ascii="Arial" w:hAnsi="Arial" w:cs="Arial"/>
+                <w:sz w:val="24"/>
+                <w:szCs w:val="24"/>
+              </w:rPr>
+              <w:t>loop</w:t>
+            </w:r>
+            <w:proofErr w:type="spellEnd"/>
+          </w:p>
+        </w:tc>
+        <w:tc>
+          <w:tcPr>
+            <w:tcW w:w="1416" w:type="dxa"/>
+          </w:tcPr>
+          <w:p>
+            <w:pPr>
+              <w:jc w:val="both"/>
+              <w:rPr>
+                <w:rFonts w:ascii="Arial" w:hAnsi="Arial" w:cs="Arial"/>
+                <w:sz w:val="24"/>
+                <w:szCs w:val="24"/>
+              </w:rPr>
+            </w:pPr>
+            <w:r>
+              <w:rPr>
+                <w:rFonts w:ascii="Arial" w:hAnsi="Arial" w:cs="Arial"/>
+                <w:sz w:val="24"/>
+                <w:szCs w:val="24"/>
+              </w:rPr>
+              <w:t>0</w:t>
+            </w:r>
+          </w:p>
+        </w:tc>
+      </w:tr>
+      <w:tr>
+        <w:trPr>
+          <w:jc w:val="center"/>
+        </w:trPr>
+        <w:tc>
+          <w:tcPr>
+            <w:tcW w:w="1415" w:type="dxa"/>
+          </w:tcPr>
+          <w:p>
+            <w:pPr>
+              <w:jc w:val="both"/>
+              <w:rPr>
+                <w:rFonts w:ascii="Arial" w:hAnsi="Arial" w:cs="Arial"/>
+                <w:b/>
+                <w:sz w:val="24"/>
+                <w:szCs w:val="24"/>
+              </w:rPr>
+            </w:pPr>
+            <w:r>
+              <w:rPr>
+                <w:rFonts w:ascii="Arial" w:hAnsi="Arial" w:cs="Arial"/>
+                <w:b/>
+                <w:sz w:val="24"/>
+                <w:szCs w:val="24"/>
+              </w:rPr>
+              <w:t>T2</w:t>
+            </w:r>
+          </w:p>
+        </w:tc>
+        <w:tc>
+          <w:tcPr>
+            <w:tcW w:w="1415" w:type="dxa"/>
+          </w:tcPr>
+          <w:p>
+            <w:pPr>
+              <w:jc w:val="both"/>
+              <w:rPr>
+                <w:rFonts w:ascii="Arial" w:hAnsi="Arial" w:cs="Arial"/>
+                <w:sz w:val="24"/>
+                <w:szCs w:val="24"/>
+              </w:rPr>
+            </w:pPr>
+            <w:r>
+              <w:rPr>
+                <w:rFonts w:ascii="Arial" w:hAnsi="Arial" w:cs="Arial"/>
+                <w:sz w:val="24"/>
+                <w:szCs w:val="24"/>
+              </w:rPr>
+              <w:t>0</w:t>
+            </w:r>
+          </w:p>
+        </w:tc>
+        <w:tc>
+          <w:tcPr>
+            <w:tcW w:w="1416" w:type="dxa"/>
+          </w:tcPr>
+          <w:p>
+            <w:pPr>
+              <w:jc w:val="both"/>
+              <w:rPr>
+                <w:rFonts w:ascii="Arial" w:hAnsi="Arial" w:cs="Arial"/>
+                <w:sz w:val="24"/>
+                <w:szCs w:val="24"/>
+              </w:rPr>
+            </w:pPr>
+            <w:r>
+              <w:rPr>
+                <w:rFonts w:ascii="Arial" w:hAnsi="Arial" w:cs="Arial"/>
+                <w:sz w:val="24"/>
+                <w:szCs w:val="24"/>
+              </w:rPr>
+              <w:t>1</w:t>
+            </w:r>
+          </w:p>
+        </w:tc>
+        <w:tc>
+          <w:tcPr>
+            <w:tcW w:w="1416" w:type="dxa"/>
+          </w:tcPr>
+          <w:p>
+            <w:pPr>
+              <w:jc w:val="both"/>
+              <w:rPr>
+                <w:rFonts w:ascii="Arial" w:hAnsi="Arial" w:cs="Arial"/>
+                <w:sz w:val="24"/>
+                <w:szCs w:val="24"/>
+              </w:rPr>
+            </w:pPr>
+            <w:r>
+              <w:rPr>
+                <w:rFonts w:ascii="Arial" w:hAnsi="Arial" w:cs="Arial"/>
+                <w:sz w:val="24"/>
+                <w:szCs w:val="24"/>
+              </w:rPr>
+              <w:t>1</w:t>
+            </w:r>
+          </w:p>
+        </w:tc>
+        <w:tc>
+          <w:tcPr>
+            <w:tcW w:w="1416" w:type="dxa"/>
+          </w:tcPr>
+          <w:p>
+            <w:pPr>
+              <w:jc w:val="both"/>
+              <w:rPr>
+                <w:rFonts w:ascii="Arial" w:hAnsi="Arial" w:cs="Arial"/>
+                <w:sz w:val="24"/>
+                <w:szCs w:val="24"/>
+              </w:rPr>
+            </w:pPr>
+            <w:r>
+              <w:rPr>
+                <w:rFonts w:ascii="Arial" w:hAnsi="Arial" w:cs="Arial"/>
+                <w:sz w:val="24"/>
+                <w:szCs w:val="24"/>
+              </w:rPr>
+              <w:t>0</w:t>
+            </w:r>
+          </w:p>
+        </w:tc>
+        <w:tc>
+          <w:tcPr>
+            <w:tcW w:w="1416" w:type="dxa"/>
+          </w:tcPr>
+          <w:p>
+            <w:pPr>
+              <w:jc w:val="both"/>
+              <w:rPr>
+                <w:rFonts w:ascii="Arial" w:hAnsi="Arial" w:cs="Arial"/>
+                <w:sz w:val="24"/>
+                <w:szCs w:val="24"/>
+              </w:rPr>
+            </w:pPr>
+            <w:r>
+              <w:rPr>
+                <w:rFonts w:ascii="Arial" w:hAnsi="Arial" w:cs="Arial"/>
+                <w:sz w:val="24"/>
+                <w:szCs w:val="24"/>
+              </w:rPr>
+              <w:t>1</w:t>
+            </w:r>
+          </w:p>
+        </w:tc>
+      </w:tr>
+      <w:tr>
+        <w:trPr>
+          <w:jc w:val="center"/>
+        </w:trPr>
+        <w:tc>
+          <w:tcPr>
+            <w:tcW w:w="1415" w:type="dxa"/>
+          </w:tcPr>
+          <w:p>
+            <w:pPr>
+              <w:jc w:val="both"/>
+              <w:rPr>
+                <w:rFonts w:ascii="Arial" w:hAnsi="Arial" w:cs="Arial"/>
+                <w:b/>
+                <w:sz w:val="24"/>
+                <w:szCs w:val="24"/>
+              </w:rPr>
+            </w:pPr>
+            <w:r>
+              <w:rPr>
+                <w:rFonts w:ascii="Arial" w:hAnsi="Arial" w:cs="Arial"/>
+                <w:b/>
+                <w:sz w:val="24"/>
+                <w:szCs w:val="24"/>
+              </w:rPr>
+              <w:t>T3</w:t>
+            </w:r>
+          </w:p>
+        </w:tc>
+        <w:tc>
+          <w:tcPr>
+            <w:tcW w:w="1415" w:type="dxa"/>
+          </w:tcPr>
+          <w:p>
+            <w:pPr>
+              <w:jc w:val="both"/>
+              <w:rPr>
+                <w:rFonts w:ascii="Arial" w:hAnsi="Arial" w:cs="Arial"/>
+                <w:sz w:val="24"/>
+                <w:szCs w:val="24"/>
+              </w:rPr>
+            </w:pPr>
+            <w:r>
+              <w:rPr>
+                <w:rFonts w:ascii="Arial" w:hAnsi="Arial" w:cs="Arial"/>
+                <w:sz w:val="24"/>
+                <w:szCs w:val="24"/>
+              </w:rPr>
+              <w:t>1</w:t>
+            </w:r>
+          </w:p>
+        </w:tc>
+        <w:tc>
+          <w:tcPr>
+            <w:tcW w:w="1416" w:type="dxa"/>
+          </w:tcPr>
+          <w:p>
+            <w:pPr>
+              <w:jc w:val="both"/>
+              <w:rPr>
+                <w:rFonts w:ascii="Arial" w:hAnsi="Arial" w:cs="Arial"/>
+                <w:sz w:val="24"/>
+                <w:szCs w:val="24"/>
+              </w:rPr>
+            </w:pPr>
+            <w:r>
+              <w:rPr>
+                <w:rFonts w:ascii="Arial" w:hAnsi="Arial" w:cs="Arial"/>
+                <w:sz w:val="24"/>
+                <w:szCs w:val="24"/>
+              </w:rPr>
+              <w:t>0</w:t>
+            </w:r>
+          </w:p>
+        </w:tc>
+        <w:tc>
+          <w:tcPr>
+            <w:tcW w:w="1416" w:type="dxa"/>
+          </w:tcPr>
+          <w:p>
+            <w:pPr>
+              <w:jc w:val="both"/>
+              <w:rPr>
+                <w:rFonts w:ascii="Arial" w:hAnsi="Arial" w:cs="Arial"/>
+                <w:sz w:val="24"/>
+                <w:szCs w:val="24"/>
+              </w:rPr>
+            </w:pPr>
+            <w:r>
+              <w:rPr>
+                <w:rFonts w:ascii="Arial" w:hAnsi="Arial" w:cs="Arial"/>
+                <w:sz w:val="24"/>
+                <w:szCs w:val="24"/>
+              </w:rPr>
+              <w:t>1</w:t>
+            </w:r>
+          </w:p>
+        </w:tc>
+        <w:tc>
+          <w:tcPr>
+            <w:tcW w:w="1416" w:type="dxa"/>
+          </w:tcPr>
+          <w:p>
+            <w:pPr>
+              <w:jc w:val="both"/>
+              <w:rPr>
+                <w:rFonts w:ascii="Arial" w:hAnsi="Arial" w:cs="Arial"/>
+                <w:sz w:val="24"/>
+                <w:szCs w:val="24"/>
+              </w:rPr>
+            </w:pPr>
+            <w:r>
+              <w:rPr>
+                <w:rFonts w:ascii="Arial" w:hAnsi="Arial" w:cs="Arial"/>
+                <w:sz w:val="24"/>
+                <w:szCs w:val="24"/>
+              </w:rPr>
+              <w:t>-</w:t>
+            </w:r>
+          </w:p>
+        </w:tc>
+        <w:tc>
+          <w:tcPr>
+            <w:tcW w:w="1416" w:type="dxa"/>
+          </w:tcPr>
+          <w:p>
+            <w:pPr>
+              <w:jc w:val="both"/>
+              <w:rPr>
+                <w:rFonts w:ascii="Arial" w:hAnsi="Arial" w:cs="Arial"/>
+                <w:sz w:val="24"/>
+                <w:szCs w:val="24"/>
+              </w:rPr>
+            </w:pPr>
+            <w:r>
+              <w:rPr>
+                <w:rFonts w:ascii="Arial" w:hAnsi="Arial" w:cs="Arial"/>
+                <w:sz w:val="24"/>
+                <w:szCs w:val="24"/>
+              </w:rPr>
+              <w:t>1</w:t>
+            </w:r>
+          </w:p>
+        </w:tc>
+      </w:tr>
+      <w:tr>
+        <w:trPr>
+          <w:jc w:val="center"/>
+        </w:trPr>
+        <w:tc>
+          <w:tcPr>
+            <w:tcW w:w="1415" w:type="dxa"/>
+            <w:shd w:val="clear" w:color="auto" w:fill="70AD47" w:themeFill="accent6"/>
+          </w:tcPr>
+          <w:p>
+            <w:pPr>
+              <w:jc w:val="both"/>
+              <w:rPr>
+                <w:rFonts w:ascii="Arial" w:hAnsi="Arial" w:cs="Arial"/>
+                <w:b/>
+                <w:sz w:val="24"/>
+                <w:szCs w:val="24"/>
+              </w:rPr>
+            </w:pPr>
+            <w:r>
+              <w:rPr>
+                <w:rFonts w:ascii="Arial" w:hAnsi="Arial" w:cs="Arial"/>
+                <w:b/>
+                <w:sz w:val="24"/>
+                <w:szCs w:val="24"/>
+              </w:rPr>
+              <w:t>T3</w:t>
+            </w:r>
+          </w:p>
+        </w:tc>
+        <w:tc>
+          <w:tcPr>
+            <w:tcW w:w="1415" w:type="dxa"/>
+            <w:shd w:val="clear" w:color="auto" w:fill="70AD47" w:themeFill="accent6"/>
+          </w:tcPr>
+          <w:p>
+            <w:pPr>
+              <w:jc w:val="both"/>
+              <w:rPr>
+                <w:rFonts w:ascii="Arial" w:hAnsi="Arial" w:cs="Arial"/>
+                <w:sz w:val="24"/>
+                <w:szCs w:val="24"/>
+              </w:rPr>
+            </w:pPr>
+            <w:r>
+              <w:rPr>
+                <w:rFonts w:ascii="Arial" w:hAnsi="Arial" w:cs="Arial"/>
+                <w:sz w:val="24"/>
+                <w:szCs w:val="24"/>
+              </w:rPr>
+              <w:t>2</w:t>
+            </w:r>
+          </w:p>
+        </w:tc>
+        <w:tc>
+          <w:tcPr>
+            <w:tcW w:w="1416" w:type="dxa"/>
+            <w:shd w:val="clear" w:color="auto" w:fill="70AD47" w:themeFill="accent6"/>
+          </w:tcPr>
+          <w:p>
+            <w:pPr>
+              <w:jc w:val="both"/>
+              <w:rPr>
+                <w:rFonts w:ascii="Arial" w:hAnsi="Arial" w:cs="Arial"/>
+                <w:sz w:val="24"/>
+                <w:szCs w:val="24"/>
+              </w:rPr>
+            </w:pPr>
+            <w:r>
+              <w:rPr>
+                <w:rFonts w:ascii="Arial" w:hAnsi="Arial" w:cs="Arial"/>
+                <w:sz w:val="24"/>
+                <w:szCs w:val="24"/>
+              </w:rPr>
+              <w:t>1</w:t>
+            </w:r>
+          </w:p>
+        </w:tc>
+        <w:tc>
+          <w:tcPr>
+            <w:tcW w:w="1416" w:type="dxa"/>
+            <w:shd w:val="clear" w:color="auto" w:fill="70AD47" w:themeFill="accent6"/>
+          </w:tcPr>
+          <w:p>
+            <w:pPr>
+              <w:jc w:val="both"/>
+              <w:rPr>
+                <w:rFonts w:ascii="Arial" w:hAnsi="Arial" w:cs="Arial"/>
+                <w:sz w:val="24"/>
+                <w:szCs w:val="24"/>
+              </w:rPr>
+            </w:pPr>
+            <w:r>
+              <w:rPr>
+                <w:rFonts w:ascii="Arial" w:hAnsi="Arial" w:cs="Arial"/>
+                <w:sz w:val="24"/>
+                <w:szCs w:val="24"/>
+              </w:rPr>
+              <w:t>1</w:t>
+            </w:r>
+          </w:p>
+        </w:tc>
+        <w:tc>
+          <w:tcPr>
+            <w:tcW w:w="1416" w:type="dxa"/>
+            <w:shd w:val="clear" w:color="auto" w:fill="70AD47" w:themeFill="accent6"/>
+          </w:tcPr>
+          <w:p>
+            <w:pPr>
+              <w:jc w:val="both"/>
+              <w:rPr>
+                <w:rFonts w:ascii="Arial" w:hAnsi="Arial" w:cs="Arial"/>
+                <w:sz w:val="24"/>
+                <w:szCs w:val="24"/>
+              </w:rPr>
+            </w:pPr>
+            <w:r>
+              <w:rPr>
+                <w:rFonts w:ascii="Arial" w:hAnsi="Arial" w:cs="Arial"/>
+                <w:sz w:val="24"/>
+                <w:szCs w:val="24"/>
+              </w:rPr>
+              <w:t>2</w:t>
+            </w:r>
+          </w:p>
+        </w:tc>
+        <w:tc>
+          <w:tcPr>
+            <w:tcW w:w="1416" w:type="dxa"/>
+            <w:shd w:val="clear" w:color="auto" w:fill="70AD47" w:themeFill="accent6"/>
+          </w:tcPr>
+          <w:p>
+            <w:pPr>
+              <w:jc w:val="both"/>
+              <w:rPr>
+                <w:rFonts w:ascii="Arial" w:hAnsi="Arial" w:cs="Arial"/>
+                <w:sz w:val="24"/>
+                <w:szCs w:val="24"/>
+              </w:rPr>
+            </w:pPr>
+            <w:r>
+              <w:rPr>
+                <w:rFonts w:ascii="Arial" w:hAnsi="Arial" w:cs="Arial"/>
+                <w:sz w:val="24"/>
+                <w:szCs w:val="24"/>
+              </w:rPr>
+              <w:t>2</w:t>
+            </w:r>
+          </w:p>
+        </w:tc>
+      </w:tr>
+    </w:tbl>
+    <w:p>
+      <w:pPr>
+        <w:jc w:val="both"/>
+        <w:rPr>
+          <w:rFonts w:ascii="Arial" w:hAnsi="Arial" w:cs="Arial"/>
+          <w:sz w:val="24"/>
+          <w:szCs w:val="24"/>
+        </w:rPr>
+      </w:pPr>
+    </w:p>
+    <w:p>
+      <w:pPr>
+        <w:jc w:val="both"/>
+        <w:rPr>
+          <w:rFonts w:ascii="Arial" w:hAnsi="Arial" w:cs="Arial"/>
+          <w:sz w:val="24"/>
+          <w:szCs w:val="24"/>
+        </w:rPr>
+      </w:pPr>
+      <w:r>
+        <w:rPr>
+          <w:rFonts w:ascii="Arial" w:hAnsi="Arial" w:cs="Arial"/>
+          <w:sz w:val="24"/>
+          <w:szCs w:val="24"/>
+        </w:rPr>
+        <w:t>A solução x=2 e y=1 é um bom caso de teste.</w:t>
+      </w:r>
+    </w:p>
+    <w:p>
+      <w:pPr>
+        <w:jc w:val="both"/>
+        <w:rPr>
+          <w:rFonts w:ascii="Arial" w:hAnsi="Arial" w:cs="Arial"/>
+          <w:sz w:val="24"/>
+          <w:szCs w:val="24"/>
+        </w:rPr>
+      </w:pPr>
+    </w:p>
+    <w:p>
+      <w:pPr>
+        <w:rPr>
+          <w:rFonts w:ascii="Arial" w:hAnsi="Arial" w:cs="Arial"/>
+          <w:sz w:val="24"/>
+          <w:szCs w:val="24"/>
+        </w:rPr>
+      </w:pPr>
+      <w:r>
+        <w:rPr>
+          <w:rFonts w:ascii="Arial" w:hAnsi="Arial" w:cs="Arial"/>
+          <w:sz w:val="24"/>
+          <w:szCs w:val="24"/>
+        </w:rPr>
+        <w:br w:type="page"/>
+      </w:r>
+    </w:p>
+    <w:p>
+      <w:pPr>
+        <w:jc w:val="both"/>
+        <w:rPr>
+          <w:rFonts w:ascii="Arial" w:hAnsi="Arial" w:cs="Arial"/>
+          <w:sz w:val="24"/>
+          <w:szCs w:val="24"/>
+        </w:rPr>
+      </w:pPr>
+      <w:r>
+        <w:rPr>
+          <w:rFonts w:ascii="Arial" w:hAnsi="Arial" w:cs="Arial"/>
+          <w:sz w:val="24"/>
+          <w:szCs w:val="24"/>
+        </w:rPr>
+        <w:lastRenderedPageBreak/>
+        <w:t>c)</w:t>
+      </w:r>
+    </w:p>
+    <w:p>
+      <w:pPr>
+        <w:jc w:val="center"/>
+        <w:rPr>
+          <w:rFonts w:ascii="Arial" w:hAnsi="Arial" w:cs="Arial"/>
+          <w:sz w:val="24"/>
+          <w:szCs w:val="24"/>
+        </w:rPr>
+      </w:pPr>
+      <w:r>
+        <w:rPr>
+          <w:rFonts w:ascii="Arial" w:hAnsi="Arial" w:cs="Arial"/>
+          <w:noProof/>
+          <w:sz w:val="24"/>
+          <w:szCs w:val="24"/>
+          <w:lang w:eastAsia="pt-PT"/>
+        </w:rPr>
+        <w:drawing>
+          <wp:inline distT="0" distB="0" distL="0" distR="0">
+            <wp:extent cx="2848373" cy="1114581"/>
+            <wp:effectExtent l="0" t="0" r="0" b="9525"/>
+            <wp:docPr id="10" name="Imagem 10"/>
+            <wp:cNvGraphicFramePr>
+              <a:graphicFrameLocks xmlns:a="http://schemas.openxmlformats.org/drawingml/2006/main" noChangeAspect="1"/>
+            </wp:cNvGraphicFramePr>
+            <a:graphic xmlns:a="http://schemas.openxmlformats.org/drawingml/2006/main">
+              <a:graphicData uri="http://schemas.openxmlformats.org/drawingml/2006/picture">
+                <pic:pic xmlns:pic="http://schemas.openxmlformats.org/drawingml/2006/picture">
+                  <pic:nvPicPr>
+                    <pic:cNvPr id="10" name="tdjvjwp.png"/>
+                    <pic:cNvPicPr/>
+                  </pic:nvPicPr>
+                  <pic:blipFill>
+                    <a:blip r:embed="rId17">
+                      <a:extLst>
+                        <a:ext uri="{28A0092B-C50C-407E-A947-70E740481C1C}">
+                          <a14:useLocalDpi xmlns:a14="http://schemas.microsoft.com/office/drawing/2010/main" val="0"/>
+                        </a:ext>
+                      </a:extLst>
+                    </a:blip>
+                    <a:stretch>
+                      <a:fillRect/>
+                    </a:stretch>
+                  </pic:blipFill>
+                  <pic:spPr>
+                    <a:xfrm>
+                      <a:off x="0" y="0"/>
+                      <a:ext cx="2848373" cy="1114581"/>
+                    </a:xfrm>
+                    <a:prstGeom prst="rect">
+                      <a:avLst/>
+                    </a:prstGeom>
+                  </pic:spPr>
+                </pic:pic>
+              </a:graphicData>
+            </a:graphic>
+          </wp:inline>
+        </w:drawing>
+      </w:r>
+    </w:p>
+    <w:p>
+      <w:pPr>
+        <w:jc w:val="both"/>
+        <w:rPr>
+          <w:rFonts w:ascii="Arial" w:hAnsi="Arial" w:cs="Arial"/>
+          <w:sz w:val="44"/>
+          <w:szCs w:val="48"/>
+        </w:rPr>
+      </w:pPr>
+      <w:r>
+        <w:rPr>
+          <w:rFonts w:ascii="Arial" w:hAnsi="Arial" w:cs="Arial"/>
+          <w:sz w:val="44"/>
+          <w:szCs w:val="48"/>
+        </w:rPr>
+        <w:t>2</w:t>
+      </w:r>
+      <w:r>
+        <w:rPr>
+          <w:rFonts w:ascii="Arial" w:hAnsi="Arial" w:cs="Arial"/>
+          <w:sz w:val="44"/>
+          <w:szCs w:val="48"/>
+        </w:rPr>
+        <w:tab/>
+        <w:t>Min</w:t>
+      </w:r>
+      <w:r>
+        <w:rPr>
+          <w:rFonts w:ascii="Arial" w:hAnsi="Arial" w:cs="Arial"/>
+          <w:sz w:val="44"/>
+          <w:szCs w:val="48"/>
+        </w:rPr>
+        <w:t xml:space="preserve"> - correção</w:t>
+      </w:r>
+    </w:p>
+    <w:p>
+      <w:pPr>
+        <w:jc w:val="both"/>
+        <w:rPr>
+          <w:rFonts w:ascii="Arial" w:hAnsi="Arial" w:cs="Arial"/>
+          <w:sz w:val="24"/>
+        </w:rPr>
+      </w:pPr>
+      <w:r>
+        <w:rPr>
+          <w:rFonts w:ascii="Arial" w:hAnsi="Arial" w:cs="Arial"/>
+          <w:sz w:val="24"/>
+        </w:rPr>
+        <w:t>a)</w:t>
+      </w:r>
+    </w:p>
+    <w:p>
+      <w:pPr>
+        <w:pStyle w:val="PargrafodaLista"/>
+        <w:numPr>
+          <w:ilvl w:val="0"/>
+          <w:numId w:val="3"/>
+        </w:numPr>
+        <w:jc w:val="both"/>
+        <w:rPr>
+          <w:rFonts w:ascii="Arial" w:hAnsi="Arial" w:cs="Arial"/>
+          <w:sz w:val="20"/>
+          <w:szCs w:val="20"/>
+        </w:rPr>
+      </w:pPr>
+      <w:proofErr w:type="spellStart"/>
+      <w:r>
+        <w:rPr>
+          <w:rFonts w:ascii="Arial" w:hAnsi="Arial" w:cs="Arial"/>
+          <w:sz w:val="20"/>
+          <w:szCs w:val="20"/>
+        </w:rPr>
+        <w:t>Conditional</w:t>
+      </w:r>
+      <w:proofErr w:type="spellEnd"/>
+      <w:r>
+        <w:rPr>
+          <w:rFonts w:ascii="Arial" w:hAnsi="Arial" w:cs="Arial"/>
+          <w:sz w:val="20"/>
+          <w:szCs w:val="20"/>
+        </w:rPr>
+        <w:t xml:space="preserve"> </w:t>
+      </w:r>
+      <w:proofErr w:type="spellStart"/>
+      <w:r>
+        <w:rPr>
+          <w:rFonts w:ascii="Arial" w:hAnsi="Arial" w:cs="Arial"/>
+          <w:sz w:val="20"/>
+          <w:szCs w:val="20"/>
+        </w:rPr>
+        <w:t>Boundary</w:t>
+      </w:r>
+      <w:proofErr w:type="spellEnd"/>
+      <w:r>
+        <w:rPr>
+          <w:rFonts w:ascii="Arial" w:hAnsi="Arial" w:cs="Arial"/>
+          <w:sz w:val="20"/>
+          <w:szCs w:val="20"/>
+        </w:rPr>
+        <w:t xml:space="preserve"> </w:t>
+      </w:r>
+      <w:proofErr w:type="spellStart"/>
+      <w:r>
+        <w:rPr>
+          <w:rFonts w:ascii="Arial" w:hAnsi="Arial" w:cs="Arial"/>
+          <w:sz w:val="20"/>
+          <w:szCs w:val="20"/>
+        </w:rPr>
+        <w:t>Mutator</w:t>
+      </w:r>
+      <w:proofErr w:type="spellEnd"/>
+      <w:r>
+        <w:rPr>
+          <w:rFonts w:ascii="Arial" w:hAnsi="Arial" w:cs="Arial"/>
+          <w:sz w:val="20"/>
+          <w:szCs w:val="20"/>
+        </w:rPr>
+        <w:t xml:space="preserve">, linha 17 </w:t>
+      </w:r>
+      <w:proofErr w:type="gramStart"/>
+      <w:r>
+        <w:rPr>
+          <w:rFonts w:ascii="Arial" w:hAnsi="Arial" w:cs="Arial"/>
+          <w:sz w:val="20"/>
+          <w:szCs w:val="20"/>
+        </w:rPr>
+        <w:t>( &lt;</w:t>
+      </w:r>
+      <w:proofErr w:type="gramEnd"/>
+      <w:r>
+        <w:rPr>
+          <w:rFonts w:ascii="Arial" w:hAnsi="Arial" w:cs="Arial"/>
+          <w:sz w:val="20"/>
+          <w:szCs w:val="20"/>
+        </w:rPr>
+        <w:t xml:space="preserve"> </w:t>
+      </w:r>
+      <w:r>
+        <w:rPr>
+          <w:rFonts w:ascii="Arial" w:hAnsi="Arial" w:cs="Arial"/>
+          <w:sz w:val="20"/>
+          <w:szCs w:val="20"/>
+        </w:rPr>
+        <w:sym w:font="Wingdings" w:char="F0E0"/>
+      </w:r>
+      <w:r>
+        <w:rPr>
+          <w:rFonts w:ascii="Arial" w:hAnsi="Arial" w:cs="Arial"/>
+          <w:sz w:val="20"/>
+          <w:szCs w:val="20"/>
+        </w:rPr>
+        <w:t xml:space="preserve"> &lt;=)</w:t>
+      </w:r>
+    </w:p>
+    <w:p>
+      <w:pPr>
+        <w:pStyle w:val="PargrafodaLista"/>
+        <w:numPr>
+          <w:ilvl w:val="0"/>
+          <w:numId w:val="3"/>
+        </w:numPr>
+        <w:jc w:val="both"/>
+        <w:rPr>
+          <w:rFonts w:ascii="Arial" w:hAnsi="Arial" w:cs="Arial"/>
+          <w:sz w:val="20"/>
+          <w:szCs w:val="20"/>
+        </w:rPr>
+      </w:pPr>
+      <w:proofErr w:type="spellStart"/>
+      <w:r>
+        <w:rPr>
+          <w:rFonts w:ascii="Arial" w:hAnsi="Arial" w:cs="Arial"/>
+          <w:color w:val="000000"/>
+          <w:sz w:val="20"/>
+          <w:szCs w:val="20"/>
+        </w:rPr>
+        <w:t>Negate</w:t>
+      </w:r>
+      <w:proofErr w:type="spellEnd"/>
+      <w:r>
+        <w:rPr>
+          <w:rFonts w:ascii="Arial" w:hAnsi="Arial" w:cs="Arial"/>
+          <w:color w:val="000000"/>
+          <w:sz w:val="20"/>
+          <w:szCs w:val="20"/>
+        </w:rPr>
+        <w:t xml:space="preserve"> </w:t>
+      </w:r>
+      <w:proofErr w:type="spellStart"/>
+      <w:r>
+        <w:rPr>
+          <w:rFonts w:ascii="Arial" w:hAnsi="Arial" w:cs="Arial"/>
+          <w:color w:val="000000"/>
+          <w:sz w:val="20"/>
+          <w:szCs w:val="20"/>
+        </w:rPr>
+        <w:t>Conditionals</w:t>
+      </w:r>
+      <w:proofErr w:type="spellEnd"/>
+      <w:r>
+        <w:rPr>
+          <w:rFonts w:ascii="Arial" w:hAnsi="Arial" w:cs="Arial"/>
+          <w:color w:val="000000"/>
+          <w:sz w:val="20"/>
+          <w:szCs w:val="20"/>
+        </w:rPr>
+        <w:t xml:space="preserve"> </w:t>
+      </w:r>
+      <w:proofErr w:type="spellStart"/>
+      <w:r>
+        <w:rPr>
+          <w:rFonts w:ascii="Arial" w:hAnsi="Arial" w:cs="Arial"/>
+          <w:color w:val="000000"/>
+          <w:sz w:val="20"/>
+          <w:szCs w:val="20"/>
+        </w:rPr>
+        <w:t>Mutator</w:t>
+      </w:r>
+      <w:proofErr w:type="spellEnd"/>
+      <w:r>
+        <w:rPr>
+          <w:rFonts w:ascii="Arial" w:hAnsi="Arial" w:cs="Arial"/>
+          <w:color w:val="000000"/>
+          <w:sz w:val="20"/>
+          <w:szCs w:val="20"/>
+        </w:rPr>
+        <w:t xml:space="preserve">, linha 17 (&lt; </w:t>
+      </w:r>
+      <w:r>
+        <w:rPr>
+          <w:rFonts w:ascii="Arial" w:hAnsi="Arial" w:cs="Arial"/>
+          <w:color w:val="000000"/>
+          <w:sz w:val="20"/>
+          <w:szCs w:val="20"/>
+        </w:rPr>
+        <w:sym w:font="Wingdings" w:char="F0E0"/>
+      </w:r>
+      <w:r>
+        <w:rPr>
+          <w:rFonts w:ascii="Arial" w:hAnsi="Arial" w:cs="Arial"/>
+          <w:color w:val="000000"/>
+          <w:sz w:val="20"/>
+          <w:szCs w:val="20"/>
+        </w:rPr>
+        <w:t xml:space="preserve"> </w:t>
+      </w:r>
+      <w:r>
+        <w:rPr>
+          <w:rFonts w:ascii="Arial" w:hAnsi="Arial" w:cs="Arial"/>
+          <w:color w:val="000000"/>
+          <w:sz w:val="20"/>
+          <w:szCs w:val="20"/>
+        </w:rPr>
+        <w:t>&gt;</w:t>
+      </w:r>
+      <w:r>
+        <w:rPr>
+          <w:rFonts w:ascii="Arial" w:hAnsi="Arial" w:cs="Arial"/>
+          <w:color w:val="000000"/>
+          <w:sz w:val="20"/>
+          <w:szCs w:val="20"/>
+        </w:rPr>
+        <w:t>=</w:t>
+      </w:r>
+      <w:r>
+        <w:rPr>
+          <w:rFonts w:ascii="Arial" w:hAnsi="Arial" w:cs="Arial"/>
+          <w:color w:val="000000"/>
+          <w:sz w:val="20"/>
+          <w:szCs w:val="20"/>
+        </w:rPr>
+        <w:t>)</w:t>
+      </w:r>
+    </w:p>
+    <w:p>
+      <w:pPr>
+        <w:pStyle w:val="PargrafodaLista"/>
+        <w:numPr>
+          <w:ilvl w:val="0"/>
+          <w:numId w:val="3"/>
+        </w:numPr>
+        <w:jc w:val="both"/>
+        <w:rPr>
+          <w:rFonts w:ascii="Arial" w:hAnsi="Arial" w:cs="Arial"/>
+          <w:sz w:val="20"/>
+          <w:szCs w:val="20"/>
+        </w:rPr>
+      </w:pPr>
+      <w:proofErr w:type="spellStart"/>
+      <w:r>
+        <w:rPr>
+          <w:rFonts w:ascii="Arial" w:hAnsi="Arial" w:cs="Arial"/>
+          <w:color w:val="000000"/>
+          <w:sz w:val="20"/>
+          <w:szCs w:val="20"/>
+        </w:rPr>
+        <w:t>Return</w:t>
+      </w:r>
+      <w:proofErr w:type="spellEnd"/>
+      <w:r>
+        <w:rPr>
+          <w:rFonts w:ascii="Arial" w:hAnsi="Arial" w:cs="Arial"/>
+          <w:color w:val="000000"/>
+          <w:sz w:val="20"/>
+          <w:szCs w:val="20"/>
+        </w:rPr>
+        <w:t xml:space="preserve"> </w:t>
+      </w:r>
+      <w:proofErr w:type="spellStart"/>
+      <w:r>
+        <w:rPr>
+          <w:rFonts w:ascii="Arial" w:hAnsi="Arial" w:cs="Arial"/>
+          <w:color w:val="000000"/>
+          <w:sz w:val="20"/>
+          <w:szCs w:val="20"/>
+        </w:rPr>
+        <w:t>Values</w:t>
+      </w:r>
+      <w:proofErr w:type="spellEnd"/>
+      <w:r>
+        <w:rPr>
+          <w:rFonts w:ascii="Arial" w:hAnsi="Arial" w:cs="Arial"/>
+          <w:color w:val="000000"/>
+          <w:sz w:val="20"/>
+          <w:szCs w:val="20"/>
+        </w:rPr>
+        <w:t xml:space="preserve"> </w:t>
+      </w:r>
+      <w:proofErr w:type="spellStart"/>
+      <w:r>
+        <w:rPr>
+          <w:rFonts w:ascii="Arial" w:hAnsi="Arial" w:cs="Arial"/>
+          <w:color w:val="000000"/>
+          <w:sz w:val="20"/>
+          <w:szCs w:val="20"/>
+        </w:rPr>
+        <w:t>Mutator</w:t>
+      </w:r>
+      <w:proofErr w:type="spellEnd"/>
+      <w:r>
+        <w:rPr>
+          <w:rFonts w:ascii="Arial" w:hAnsi="Arial" w:cs="Arial"/>
+          <w:color w:val="000000"/>
+          <w:sz w:val="20"/>
+          <w:szCs w:val="20"/>
+        </w:rPr>
+        <w:t>, na linha 22</w:t>
+      </w:r>
+      <w:r>
+        <w:rPr>
+          <w:rFonts w:ascii="Arial" w:hAnsi="Arial" w:cs="Arial"/>
+          <w:color w:val="000000"/>
+          <w:sz w:val="20"/>
+          <w:szCs w:val="20"/>
+        </w:rPr>
+        <w:t xml:space="preserve"> (</w:t>
+      </w:r>
+      <w:proofErr w:type="spellStart"/>
+      <w:r>
+        <w:rPr>
+          <w:rFonts w:ascii="Arial" w:hAnsi="Arial" w:cs="Arial"/>
+          <w:color w:val="000000"/>
+          <w:sz w:val="20"/>
+          <w:szCs w:val="20"/>
+        </w:rPr>
+        <w:t>return</w:t>
+      </w:r>
+      <w:proofErr w:type="spellEnd"/>
+      <w:r>
+        <w:rPr>
+          <w:rFonts w:ascii="Arial" w:hAnsi="Arial" w:cs="Arial"/>
+          <w:color w:val="000000"/>
+          <w:sz w:val="20"/>
+          <w:szCs w:val="20"/>
+        </w:rPr>
+        <w:t xml:space="preserve"> </w:t>
+      </w:r>
+      <w:proofErr w:type="spellStart"/>
+      <w:r>
+        <w:rPr>
+          <w:rFonts w:ascii="Arial" w:hAnsi="Arial" w:cs="Arial"/>
+          <w:color w:val="000000"/>
+          <w:sz w:val="20"/>
+          <w:szCs w:val="20"/>
+        </w:rPr>
+        <w:t>value</w:t>
+      </w:r>
+      <w:proofErr w:type="spellEnd"/>
+      <w:r>
+        <w:rPr>
+          <w:rFonts w:ascii="Arial" w:hAnsi="Arial" w:cs="Arial"/>
+          <w:color w:val="000000"/>
+          <w:sz w:val="20"/>
+          <w:szCs w:val="20"/>
+        </w:rPr>
+        <w:t xml:space="preserve"> </w:t>
+      </w:r>
+      <w:proofErr w:type="spellStart"/>
+      <w:r>
+        <w:rPr>
+          <w:rFonts w:ascii="Arial" w:hAnsi="Arial" w:cs="Arial"/>
+          <w:color w:val="000000"/>
+          <w:sz w:val="20"/>
+          <w:szCs w:val="20"/>
+        </w:rPr>
+        <w:t>is</w:t>
+      </w:r>
+      <w:proofErr w:type="spellEnd"/>
+      <w:r>
+        <w:rPr>
+          <w:rFonts w:ascii="Arial" w:hAnsi="Arial" w:cs="Arial"/>
+          <w:color w:val="000000"/>
+          <w:sz w:val="20"/>
+          <w:szCs w:val="20"/>
+        </w:rPr>
+        <w:t xml:space="preserve"> 0)</w:t>
+      </w:r>
+    </w:p>
+    <w:p>
+      <w:pPr>
+        <w:ind w:left="360"/>
+        <w:jc w:val="both"/>
+        <w:rPr>
+          <w:rFonts w:ascii="Arial" w:hAnsi="Arial" w:cs="Arial"/>
+          <w:sz w:val="24"/>
+          <w:szCs w:val="24"/>
+        </w:rPr>
+      </w:pPr>
+      <w:r>
+        <w:rPr>
+          <w:rFonts w:ascii="Arial" w:hAnsi="Arial" w:cs="Arial"/>
+          <w:noProof/>
+          <w:sz w:val="24"/>
+          <w:szCs w:val="24"/>
+          <w:lang w:eastAsia="pt-PT"/>
+        </w:rPr>
+        <w:drawing>
+          <wp:inline distT="0" distB="0" distL="0" distR="0">
+            <wp:extent cx="5372850" cy="2781688"/>
+            <wp:effectExtent l="0" t="0" r="0" b="0"/>
+            <wp:docPr id="12" name="Imagem 12"/>
+            <wp:cNvGraphicFramePr>
+              <a:graphicFrameLocks xmlns:a="http://schemas.openxmlformats.org/drawingml/2006/main" noChangeAspect="1"/>
+            </wp:cNvGraphicFramePr>
+            <a:graphic xmlns:a="http://schemas.openxmlformats.org/drawingml/2006/main">
+              <a:graphicData uri="http://schemas.openxmlformats.org/drawingml/2006/picture">
+                <pic:pic xmlns:pic="http://schemas.openxmlformats.org/drawingml/2006/picture">
+                  <pic:nvPicPr>
+                    <pic:cNvPr id="12" name="DyG4GuM.png"/>
+                    <pic:cNvPicPr/>
+                  </pic:nvPicPr>
+                  <pic:blipFill>
+                    <a:blip r:embed="rId18">
+                      <a:extLst>
+                        <a:ext uri="{28A0092B-C50C-407E-A947-70E740481C1C}">
+                          <a14:useLocalDpi xmlns:a14="http://schemas.microsoft.com/office/drawing/2010/main" val="0"/>
+                        </a:ext>
+                      </a:extLst>
+                    </a:blip>
+                    <a:stretch>
+                      <a:fillRect/>
+                    </a:stretch>
+                  </pic:blipFill>
+                  <pic:spPr>
+                    <a:xfrm>
+                      <a:off x="0" y="0"/>
+                      <a:ext cx="5372850" cy="2781688"/>
+                    </a:xfrm>
+                    <a:prstGeom prst="rect">
+                      <a:avLst/>
+                    </a:prstGeom>
+                  </pic:spPr>
+                </pic:pic>
+              </a:graphicData>
+            </a:graphic>
+          </wp:inline>
+        </w:drawing>
+      </w:r>
+    </w:p>
+    <w:p>
+      <w:pPr>
+        <w:ind w:left="360"/>
+        <w:jc w:val="both"/>
+        <w:rPr>
+          <w:rFonts w:ascii="Arial" w:hAnsi="Arial" w:cs="Arial"/>
+          <w:sz w:val="24"/>
+          <w:szCs w:val="24"/>
+        </w:rPr>
+      </w:pPr>
+    </w:p>
+    <w:p>
+      <w:pPr>
+        <w:ind w:left="360"/>
+        <w:jc w:val="both"/>
+        <w:rPr>
+          <w:rFonts w:ascii="Arial" w:hAnsi="Arial" w:cs="Arial"/>
+          <w:sz w:val="24"/>
+          <w:szCs w:val="24"/>
+        </w:rPr>
+      </w:pPr>
+      <w:r>
+        <w:rPr>
+          <w:rFonts w:ascii="Arial" w:hAnsi="Arial" w:cs="Arial"/>
+          <w:sz w:val="24"/>
+          <w:szCs w:val="24"/>
+        </w:rPr>
+        <w:t>b)</w:t>
+      </w:r>
+    </w:p>
+    <w:tbl>
+      <w:tblPr>
+        <w:tblStyle w:val="Tabelacomgrelha"/>
+        <w:tblW w:w="0" w:type="auto"/>
+        <w:tblInd w:w="360" w:type="dxa"/>
+        <w:tblLook w:val="04A0" w:firstRow="1" w:lastRow="0" w:firstColumn="1" w:lastColumn="0" w:noHBand="0" w:noVBand="1"/>
+      </w:tblPr>
+      <w:tblGrid>
+        <w:gridCol w:w="1356"/>
+        <w:gridCol w:w="1347"/>
+        <w:gridCol w:w="1348"/>
+        <w:gridCol w:w="1367"/>
+        <w:gridCol w:w="1358"/>
+        <w:gridCol w:w="1358"/>
+      </w:tblGrid>
+      <w:tr>
+        <w:tc>
+          <w:tcPr>
+            <w:tcW w:w="1415" w:type="dxa"/>
+          </w:tcPr>
+          <w:p>
+            <w:pPr>
+              <w:jc w:val="both"/>
+              <w:rPr>
+                <w:rFonts w:ascii="Arial" w:hAnsi="Arial" w:cs="Arial"/>
+                <w:b/>
+                <w:sz w:val="24"/>
+                <w:szCs w:val="24"/>
+              </w:rPr>
+            </w:pPr>
+          </w:p>
+        </w:tc>
+        <w:tc>
+          <w:tcPr>
+            <w:tcW w:w="1415" w:type="dxa"/>
+          </w:tcPr>
+          <w:p>
+            <w:pPr>
+              <w:jc w:val="both"/>
+              <w:rPr>
+                <w:rFonts w:ascii="Arial" w:hAnsi="Arial" w:cs="Arial"/>
+                <w:b/>
+                <w:sz w:val="24"/>
+                <w:szCs w:val="24"/>
+              </w:rPr>
+            </w:pPr>
+            <w:r>
+              <w:rPr>
+                <w:rFonts w:ascii="Arial" w:hAnsi="Arial" w:cs="Arial"/>
+                <w:b/>
+                <w:sz w:val="24"/>
+                <w:szCs w:val="24"/>
+              </w:rPr>
+              <w:t>x</w:t>
+            </w:r>
+          </w:p>
+        </w:tc>
+        <w:tc>
+          <w:tcPr>
+            <w:tcW w:w="1416" w:type="dxa"/>
+          </w:tcPr>
+          <w:p>
+            <w:pPr>
+              <w:jc w:val="both"/>
+              <w:rPr>
+                <w:rFonts w:ascii="Arial" w:hAnsi="Arial" w:cs="Arial"/>
+                <w:b/>
+                <w:sz w:val="24"/>
+                <w:szCs w:val="24"/>
+              </w:rPr>
+            </w:pPr>
+            <w:r>
+              <w:rPr>
+                <w:rFonts w:ascii="Arial" w:hAnsi="Arial" w:cs="Arial"/>
+                <w:b/>
+                <w:sz w:val="24"/>
+                <w:szCs w:val="24"/>
+              </w:rPr>
+              <w:t>y</w:t>
+            </w:r>
+          </w:p>
+        </w:tc>
+        <w:tc>
+          <w:tcPr>
+            <w:tcW w:w="1416" w:type="dxa"/>
+          </w:tcPr>
+          <w:p>
+            <w:pPr>
+              <w:jc w:val="both"/>
+              <w:rPr>
+                <w:rFonts w:ascii="Arial" w:hAnsi="Arial" w:cs="Arial"/>
+                <w:b/>
+                <w:sz w:val="24"/>
+                <w:szCs w:val="24"/>
+              </w:rPr>
+            </w:pPr>
+            <w:r>
+              <w:rPr>
+                <w:rFonts w:ascii="Arial" w:hAnsi="Arial" w:cs="Arial"/>
+                <w:b/>
+                <w:sz w:val="24"/>
+                <w:szCs w:val="24"/>
+              </w:rPr>
+              <w:t>min</w:t>
+            </w:r>
+          </w:p>
+        </w:tc>
+        <w:tc>
+          <w:tcPr>
+            <w:tcW w:w="1416" w:type="dxa"/>
+          </w:tcPr>
+          <w:p>
+            <w:pPr>
+              <w:jc w:val="both"/>
+              <w:rPr>
+                <w:rFonts w:ascii="Arial" w:hAnsi="Arial" w:cs="Arial"/>
+                <w:b/>
+                <w:sz w:val="24"/>
+                <w:szCs w:val="24"/>
+              </w:rPr>
+            </w:pPr>
+            <w:r>
+              <w:rPr>
+                <w:rFonts w:ascii="Arial" w:hAnsi="Arial" w:cs="Arial"/>
+                <w:b/>
+                <w:sz w:val="24"/>
+                <w:szCs w:val="24"/>
+              </w:rPr>
+              <w:t xml:space="preserve">&lt; </w:t>
+            </w:r>
+            <w:r>
+              <w:rPr>
+                <w:rFonts w:ascii="Arial" w:hAnsi="Arial" w:cs="Arial"/>
+                <w:b/>
+                <w:sz w:val="24"/>
+                <w:szCs w:val="24"/>
+              </w:rPr>
+              <w:sym w:font="Wingdings" w:char="F0E0"/>
+            </w:r>
+            <w:r>
+              <w:rPr>
+                <w:rFonts w:ascii="Arial" w:hAnsi="Arial" w:cs="Arial"/>
+                <w:b/>
+                <w:sz w:val="24"/>
+                <w:szCs w:val="24"/>
+              </w:rPr>
+              <w:t xml:space="preserve"> &lt;=</w:t>
+            </w:r>
+          </w:p>
+        </w:tc>
+        <w:tc>
+          <w:tcPr>
+            <w:tcW w:w="1416" w:type="dxa"/>
+          </w:tcPr>
+          <w:p>
+            <w:pPr>
+              <w:jc w:val="both"/>
+              <w:rPr>
+                <w:rFonts w:ascii="Arial" w:hAnsi="Arial" w:cs="Arial"/>
+                <w:b/>
+                <w:sz w:val="24"/>
+                <w:szCs w:val="24"/>
+              </w:rPr>
+            </w:pPr>
+            <w:r>
+              <w:rPr>
+                <w:rFonts w:ascii="Arial" w:hAnsi="Arial" w:cs="Arial"/>
+                <w:b/>
+                <w:sz w:val="24"/>
+                <w:szCs w:val="24"/>
+              </w:rPr>
+              <w:t xml:space="preserve">&lt; </w:t>
+            </w:r>
+            <w:r>
+              <w:rPr>
+                <w:rFonts w:ascii="Arial" w:hAnsi="Arial" w:cs="Arial"/>
+                <w:b/>
+                <w:sz w:val="24"/>
+                <w:szCs w:val="24"/>
+              </w:rPr>
+              <w:sym w:font="Wingdings" w:char="F0E0"/>
+            </w:r>
+            <w:r>
+              <w:rPr>
+                <w:rFonts w:ascii="Arial" w:hAnsi="Arial" w:cs="Arial"/>
+                <w:b/>
+                <w:sz w:val="24"/>
+                <w:szCs w:val="24"/>
+              </w:rPr>
+              <w:t xml:space="preserve"> &gt;=</w:t>
+            </w:r>
+          </w:p>
+        </w:tc>
+      </w:tr>
+      <w:tr>
+        <w:tc>
+          <w:tcPr>
+            <w:tcW w:w="1415" w:type="dxa"/>
+          </w:tcPr>
+          <w:p>
+            <w:pPr>
+              <w:jc w:val="both"/>
+              <w:rPr>
+                <w:rFonts w:ascii="Arial" w:hAnsi="Arial" w:cs="Arial"/>
+                <w:b/>
+                <w:sz w:val="24"/>
+                <w:szCs w:val="24"/>
+              </w:rPr>
+            </w:pPr>
+            <w:r>
+              <w:rPr>
+                <w:rFonts w:ascii="Arial" w:hAnsi="Arial" w:cs="Arial"/>
+                <w:b/>
+                <w:sz w:val="24"/>
+                <w:szCs w:val="24"/>
+              </w:rPr>
+              <w:t>T1</w:t>
+            </w:r>
+          </w:p>
+        </w:tc>
+        <w:tc>
+          <w:tcPr>
+            <w:tcW w:w="1415" w:type="dxa"/>
+          </w:tcPr>
+          <w:p>
+            <w:pPr>
+              <w:jc w:val="both"/>
+              <w:rPr>
+                <w:rFonts w:ascii="Arial" w:hAnsi="Arial" w:cs="Arial"/>
+                <w:sz w:val="24"/>
+                <w:szCs w:val="24"/>
+              </w:rPr>
+            </w:pPr>
+            <w:r>
+              <w:rPr>
+                <w:rFonts w:ascii="Arial" w:hAnsi="Arial" w:cs="Arial"/>
+                <w:sz w:val="24"/>
+                <w:szCs w:val="24"/>
+              </w:rPr>
+              <w:t>0</w:t>
+            </w:r>
+          </w:p>
+        </w:tc>
+        <w:tc>
+          <w:tcPr>
+            <w:tcW w:w="1416" w:type="dxa"/>
+          </w:tcPr>
+          <w:p>
+            <w:pPr>
+              <w:jc w:val="both"/>
+              <w:rPr>
+                <w:rFonts w:ascii="Arial" w:hAnsi="Arial" w:cs="Arial"/>
+                <w:sz w:val="24"/>
+                <w:szCs w:val="24"/>
+              </w:rPr>
+            </w:pPr>
+            <w:r>
+              <w:rPr>
+                <w:rFonts w:ascii="Arial" w:hAnsi="Arial" w:cs="Arial"/>
+                <w:sz w:val="24"/>
+                <w:szCs w:val="24"/>
+              </w:rPr>
+              <w:t>0</w:t>
+            </w:r>
+          </w:p>
+        </w:tc>
+        <w:tc>
+          <w:tcPr>
+            <w:tcW w:w="1416" w:type="dxa"/>
+          </w:tcPr>
+          <w:p>
+            <w:pPr>
+              <w:jc w:val="both"/>
+              <w:rPr>
+                <w:rFonts w:ascii="Arial" w:hAnsi="Arial" w:cs="Arial"/>
+                <w:sz w:val="24"/>
+                <w:szCs w:val="24"/>
+              </w:rPr>
+            </w:pPr>
+            <w:r>
+              <w:rPr>
+                <w:rFonts w:ascii="Arial" w:hAnsi="Arial" w:cs="Arial"/>
+                <w:sz w:val="24"/>
+                <w:szCs w:val="24"/>
+              </w:rPr>
+              <w:t>0</w:t>
+            </w:r>
+          </w:p>
+        </w:tc>
+        <w:tc>
+          <w:tcPr>
+            <w:tcW w:w="1416" w:type="dxa"/>
+            <w:shd w:val="clear" w:color="auto" w:fill="FF0000"/>
+          </w:tcPr>
+          <w:p>
+            <w:pPr>
+              <w:jc w:val="both"/>
+              <w:rPr>
+                <w:rFonts w:ascii="Arial" w:hAnsi="Arial" w:cs="Arial"/>
+                <w:sz w:val="24"/>
+                <w:szCs w:val="24"/>
+              </w:rPr>
+            </w:pPr>
+            <w:r>
+              <w:rPr>
+                <w:rFonts w:ascii="Arial" w:hAnsi="Arial" w:cs="Arial"/>
+                <w:sz w:val="24"/>
+                <w:szCs w:val="24"/>
+              </w:rPr>
+              <w:t>0</w:t>
+            </w:r>
+          </w:p>
+        </w:tc>
+        <w:tc>
+          <w:tcPr>
+            <w:tcW w:w="1416" w:type="dxa"/>
+            <w:shd w:val="clear" w:color="auto" w:fill="FFFFFF" w:themeFill="background1"/>
+          </w:tcPr>
+          <w:p>
+            <w:pPr>
+              <w:jc w:val="both"/>
+              <w:rPr>
+                <w:rFonts w:ascii="Arial" w:hAnsi="Arial" w:cs="Arial"/>
+                <w:sz w:val="24"/>
+                <w:szCs w:val="24"/>
+              </w:rPr>
+            </w:pPr>
+            <w:r>
+              <w:rPr>
+                <w:rFonts w:ascii="Arial" w:hAnsi="Arial" w:cs="Arial"/>
+                <w:sz w:val="24"/>
+                <w:szCs w:val="24"/>
+              </w:rPr>
+              <w:t>0</w:t>
+            </w:r>
+          </w:p>
+        </w:tc>
+      </w:tr>
+      <w:tr>
+        <w:tc>
+          <w:tcPr>
+            <w:tcW w:w="1415" w:type="dxa"/>
+          </w:tcPr>
+          <w:p>
+            <w:pPr>
+              <w:jc w:val="both"/>
+              <w:rPr>
+                <w:rFonts w:ascii="Arial" w:hAnsi="Arial" w:cs="Arial"/>
+                <w:b/>
+                <w:sz w:val="24"/>
+                <w:szCs w:val="24"/>
+              </w:rPr>
+            </w:pPr>
+            <w:r>
+              <w:rPr>
+                <w:rFonts w:ascii="Arial" w:hAnsi="Arial" w:cs="Arial"/>
+                <w:b/>
+                <w:sz w:val="24"/>
+                <w:szCs w:val="24"/>
+              </w:rPr>
+              <w:t>T2</w:t>
+            </w:r>
+          </w:p>
+        </w:tc>
+        <w:tc>
+          <w:tcPr>
+            <w:tcW w:w="1415" w:type="dxa"/>
+          </w:tcPr>
+          <w:p>
+            <w:pPr>
+              <w:jc w:val="both"/>
+              <w:rPr>
+                <w:rFonts w:ascii="Arial" w:hAnsi="Arial" w:cs="Arial"/>
+                <w:sz w:val="24"/>
+                <w:szCs w:val="24"/>
+              </w:rPr>
+            </w:pPr>
+            <w:r>
+              <w:rPr>
+                <w:rFonts w:ascii="Arial" w:hAnsi="Arial" w:cs="Arial"/>
+                <w:sz w:val="24"/>
+                <w:szCs w:val="24"/>
+              </w:rPr>
+              <w:t>0</w:t>
+            </w:r>
+          </w:p>
+        </w:tc>
+        <w:tc>
+          <w:tcPr>
+            <w:tcW w:w="1416" w:type="dxa"/>
+          </w:tcPr>
+          <w:p>
+            <w:pPr>
+              <w:jc w:val="both"/>
+              <w:rPr>
+                <w:rFonts w:ascii="Arial" w:hAnsi="Arial" w:cs="Arial"/>
+                <w:sz w:val="24"/>
+                <w:szCs w:val="24"/>
+              </w:rPr>
+            </w:pPr>
+            <w:r>
+              <w:rPr>
+                <w:rFonts w:ascii="Arial" w:hAnsi="Arial" w:cs="Arial"/>
+                <w:sz w:val="24"/>
+                <w:szCs w:val="24"/>
+              </w:rPr>
+              <w:t>1</w:t>
+            </w:r>
+          </w:p>
+        </w:tc>
+        <w:tc>
+          <w:tcPr>
+            <w:tcW w:w="1416" w:type="dxa"/>
+          </w:tcPr>
+          <w:p>
+            <w:pPr>
+              <w:jc w:val="both"/>
+              <w:rPr>
+                <w:rFonts w:ascii="Arial" w:hAnsi="Arial" w:cs="Arial"/>
+                <w:sz w:val="24"/>
+                <w:szCs w:val="24"/>
+              </w:rPr>
+            </w:pPr>
+            <w:r>
+              <w:rPr>
+                <w:rFonts w:ascii="Arial" w:hAnsi="Arial" w:cs="Arial"/>
+                <w:sz w:val="24"/>
+                <w:szCs w:val="24"/>
+              </w:rPr>
+              <w:t>0</w:t>
+            </w:r>
+          </w:p>
+        </w:tc>
+        <w:tc>
+          <w:tcPr>
+            <w:tcW w:w="1416" w:type="dxa"/>
+            <w:shd w:val="clear" w:color="auto" w:fill="FF0000"/>
+          </w:tcPr>
+          <w:p>
+            <w:pPr>
+              <w:jc w:val="both"/>
+              <w:rPr>
+                <w:rFonts w:ascii="Arial" w:hAnsi="Arial" w:cs="Arial"/>
+                <w:sz w:val="24"/>
+                <w:szCs w:val="24"/>
+              </w:rPr>
+            </w:pPr>
+            <w:r>
+              <w:rPr>
+                <w:rFonts w:ascii="Arial" w:hAnsi="Arial" w:cs="Arial"/>
+                <w:sz w:val="24"/>
+                <w:szCs w:val="24"/>
+              </w:rPr>
+              <w:t>0</w:t>
+            </w:r>
+          </w:p>
+        </w:tc>
+        <w:tc>
+          <w:tcPr>
+            <w:tcW w:w="1416" w:type="dxa"/>
+            <w:shd w:val="clear" w:color="auto" w:fill="FFFFFF" w:themeFill="background1"/>
+          </w:tcPr>
+          <w:p>
+            <w:pPr>
+              <w:jc w:val="both"/>
+              <w:rPr>
+                <w:rFonts w:ascii="Arial" w:hAnsi="Arial" w:cs="Arial"/>
+                <w:sz w:val="24"/>
+                <w:szCs w:val="24"/>
+              </w:rPr>
+            </w:pPr>
+            <w:r>
+              <w:rPr>
+                <w:rFonts w:ascii="Arial" w:hAnsi="Arial" w:cs="Arial"/>
+                <w:sz w:val="24"/>
+                <w:szCs w:val="24"/>
+              </w:rPr>
+              <w:t>1</w:t>
+            </w:r>
+          </w:p>
+        </w:tc>
+      </w:tr>
+      <w:tr>
+        <w:tc>
+          <w:tcPr>
+            <w:tcW w:w="1415" w:type="dxa"/>
+          </w:tcPr>
+          <w:p>
+            <w:pPr>
+              <w:jc w:val="both"/>
+              <w:rPr>
+                <w:rFonts w:ascii="Arial" w:hAnsi="Arial" w:cs="Arial"/>
+                <w:b/>
+                <w:sz w:val="24"/>
+                <w:szCs w:val="24"/>
+              </w:rPr>
+            </w:pPr>
+            <w:r>
+              <w:rPr>
+                <w:rFonts w:ascii="Arial" w:hAnsi="Arial" w:cs="Arial"/>
+                <w:b/>
+                <w:sz w:val="24"/>
+                <w:szCs w:val="24"/>
+              </w:rPr>
+              <w:t>T3</w:t>
+            </w:r>
+          </w:p>
+        </w:tc>
+        <w:tc>
+          <w:tcPr>
+            <w:tcW w:w="1415" w:type="dxa"/>
+          </w:tcPr>
+          <w:p>
+            <w:pPr>
+              <w:jc w:val="both"/>
+              <w:rPr>
+                <w:rFonts w:ascii="Arial" w:hAnsi="Arial" w:cs="Arial"/>
+                <w:sz w:val="24"/>
+                <w:szCs w:val="24"/>
+              </w:rPr>
+            </w:pPr>
+            <w:r>
+              <w:rPr>
+                <w:rFonts w:ascii="Arial" w:hAnsi="Arial" w:cs="Arial"/>
+                <w:sz w:val="24"/>
+                <w:szCs w:val="24"/>
+              </w:rPr>
+              <w:t>1</w:t>
+            </w:r>
+          </w:p>
+        </w:tc>
+        <w:tc>
+          <w:tcPr>
+            <w:tcW w:w="1416" w:type="dxa"/>
+          </w:tcPr>
+          <w:p>
+            <w:pPr>
+              <w:jc w:val="both"/>
+              <w:rPr>
+                <w:rFonts w:ascii="Arial" w:hAnsi="Arial" w:cs="Arial"/>
+                <w:sz w:val="24"/>
+                <w:szCs w:val="24"/>
+              </w:rPr>
+            </w:pPr>
+            <w:r>
+              <w:rPr>
+                <w:rFonts w:ascii="Arial" w:hAnsi="Arial" w:cs="Arial"/>
+                <w:sz w:val="24"/>
+                <w:szCs w:val="24"/>
+              </w:rPr>
+              <w:t>0</w:t>
+            </w:r>
+          </w:p>
+        </w:tc>
+        <w:tc>
+          <w:tcPr>
+            <w:tcW w:w="1416" w:type="dxa"/>
+          </w:tcPr>
+          <w:p>
+            <w:pPr>
+              <w:jc w:val="both"/>
+              <w:rPr>
+                <w:rFonts w:ascii="Arial" w:hAnsi="Arial" w:cs="Arial"/>
+                <w:sz w:val="24"/>
+                <w:szCs w:val="24"/>
+              </w:rPr>
+            </w:pPr>
+            <w:r>
+              <w:rPr>
+                <w:rFonts w:ascii="Arial" w:hAnsi="Arial" w:cs="Arial"/>
+                <w:sz w:val="24"/>
+                <w:szCs w:val="24"/>
+              </w:rPr>
+              <w:t>0</w:t>
+            </w:r>
+          </w:p>
+        </w:tc>
+        <w:tc>
+          <w:tcPr>
+            <w:tcW w:w="1416" w:type="dxa"/>
+            <w:shd w:val="clear" w:color="auto" w:fill="FF0000"/>
+          </w:tcPr>
+          <w:p>
+            <w:pPr>
+              <w:jc w:val="both"/>
+              <w:rPr>
+                <w:rFonts w:ascii="Arial" w:hAnsi="Arial" w:cs="Arial"/>
+                <w:sz w:val="24"/>
+                <w:szCs w:val="24"/>
+              </w:rPr>
+            </w:pPr>
+            <w:r>
+              <w:rPr>
+                <w:rFonts w:ascii="Arial" w:hAnsi="Arial" w:cs="Arial"/>
+                <w:sz w:val="24"/>
+                <w:szCs w:val="24"/>
+              </w:rPr>
+              <w:t>0</w:t>
+            </w:r>
+          </w:p>
+        </w:tc>
+        <w:tc>
+          <w:tcPr>
+            <w:tcW w:w="1416" w:type="dxa"/>
+            <w:shd w:val="clear" w:color="auto" w:fill="FFFFFF" w:themeFill="background1"/>
+          </w:tcPr>
+          <w:p>
+            <w:pPr>
+              <w:jc w:val="both"/>
+              <w:rPr>
+                <w:rFonts w:ascii="Arial" w:hAnsi="Arial" w:cs="Arial"/>
+                <w:sz w:val="24"/>
+                <w:szCs w:val="24"/>
+              </w:rPr>
+            </w:pPr>
+            <w:r>
+              <w:rPr>
+                <w:rFonts w:ascii="Arial" w:hAnsi="Arial" w:cs="Arial"/>
+                <w:sz w:val="24"/>
+                <w:szCs w:val="24"/>
+              </w:rPr>
+              <w:t>1</w:t>
+            </w:r>
+          </w:p>
+        </w:tc>
+      </w:tr>
+    </w:tbl>
+    <w:p>
+      <w:pPr>
+        <w:ind w:left="360"/>
+        <w:jc w:val="both"/>
+        <w:rPr>
+          <w:rFonts w:ascii="Arial" w:hAnsi="Arial" w:cs="Arial"/>
+          <w:sz w:val="24"/>
+          <w:szCs w:val="24"/>
+        </w:rPr>
+      </w:pPr>
+    </w:p>
+    <w:p>
+      <w:pPr>
+        <w:ind w:left="360"/>
+        <w:jc w:val="both"/>
+        <w:rPr>
+          <w:rFonts w:ascii="Arial" w:hAnsi="Arial" w:cs="Arial"/>
+          <w:sz w:val="24"/>
+          <w:szCs w:val="24"/>
+        </w:rPr>
+      </w:pPr>
+      <w:r>
+        <w:rPr>
+          <w:rFonts w:ascii="Arial" w:hAnsi="Arial" w:cs="Arial"/>
+          <w:sz w:val="24"/>
+          <w:szCs w:val="24"/>
+        </w:rPr>
+        <w:t>Neste caso não existe nenhum teste que consiga matar o mutante &lt;= visto que o resultado deste teste mutado é igual ao resultado do teste original.</w:t>
+      </w:r>
+    </w:p>
+    <w:p>
+      <w:pPr>
+        <w:ind w:left="360"/>
+        <w:jc w:val="both"/>
+        <w:rPr>
+          <w:rFonts w:ascii="Arial" w:hAnsi="Arial" w:cs="Arial"/>
+          <w:sz w:val="24"/>
+          <w:szCs w:val="24"/>
+        </w:rPr>
+      </w:pPr>
+    </w:p>
+    <w:p>
+      <w:pPr>
+        <w:ind w:left="360"/>
+        <w:jc w:val="both"/>
+        <w:rPr>
+          <w:rFonts w:ascii="Arial" w:hAnsi="Arial" w:cs="Arial"/>
+          <w:sz w:val="24"/>
+          <w:szCs w:val="24"/>
+        </w:rPr>
+      </w:pPr>
+      <w:r>
+        <w:rPr>
+          <w:rFonts w:ascii="Arial" w:hAnsi="Arial" w:cs="Arial"/>
+          <w:sz w:val="24"/>
+          <w:szCs w:val="24"/>
+        </w:rPr>
+        <w:t>c)</w:t>
+      </w:r>
+    </w:p>
+    <w:p>
+      <w:pPr>
+        <w:ind w:left="360"/>
+        <w:jc w:val="both"/>
+        <w:rPr>
+          <w:rFonts w:ascii="Arial" w:hAnsi="Arial" w:cs="Arial"/>
+          <w:sz w:val="24"/>
+          <w:szCs w:val="24"/>
+        </w:rPr>
+      </w:pPr>
+      <w:r>
+        <w:rPr>
+          <w:rFonts w:ascii="Arial" w:hAnsi="Arial" w:cs="Arial"/>
+          <w:sz w:val="24"/>
+          <w:szCs w:val="24"/>
+        </w:rPr>
+        <w:t xml:space="preserve">O mutante que não se consegue matar na função é um </w:t>
+      </w:r>
+      <w:r>
+        <w:rPr>
+          <w:rFonts w:ascii="Arial" w:hAnsi="Arial" w:cs="Arial"/>
+          <w:b/>
+          <w:sz w:val="24"/>
+          <w:szCs w:val="24"/>
+        </w:rPr>
+        <w:t>mutante funcionalmente equivalente</w:t>
+      </w:r>
+      <w:r>
+        <w:rPr>
+          <w:rFonts w:ascii="Arial" w:hAnsi="Arial" w:cs="Arial"/>
+          <w:sz w:val="24"/>
+          <w:szCs w:val="24"/>
+        </w:rPr>
+        <w:t>.</w:t>
+      </w:r>
+      <w:r>
+        <w:rPr>
+          <w:rFonts w:ascii="Arial" w:hAnsi="Arial" w:cs="Arial"/>
+          <w:sz w:val="24"/>
+          <w:szCs w:val="24"/>
+        </w:rPr>
+        <w:br w:type="page"/>
+      </w:r>
+    </w:p>
+    <w:p>
+      <w:pPr>
+        <w:ind w:left="360"/>
+        <w:jc w:val="both"/>
+        <w:rPr>
+          <w:rFonts w:ascii="Arial" w:hAnsi="Arial" w:cs="Arial"/>
+          <w:sz w:val="44"/>
+          <w:szCs w:val="48"/>
+        </w:rPr>
+      </w:pPr>
+      <w:r>
+        <w:rPr>
+          <w:rFonts w:ascii="Arial" w:hAnsi="Arial" w:cs="Arial"/>
+          <w:sz w:val="44"/>
+          <w:szCs w:val="48"/>
+        </w:rPr>
+        <w:lastRenderedPageBreak/>
+        <w:t>3</w:t>
+      </w:r>
+      <w:r>
+        <w:rPr>
+          <w:rFonts w:ascii="Arial" w:hAnsi="Arial" w:cs="Arial"/>
+          <w:sz w:val="44"/>
+          <w:szCs w:val="48"/>
+        </w:rPr>
+        <w:tab/>
+      </w:r>
+      <w:r>
+        <w:rPr>
+          <w:rFonts w:ascii="Arial" w:hAnsi="Arial" w:cs="Arial"/>
+          <w:sz w:val="44"/>
+          <w:szCs w:val="48"/>
+        </w:rPr>
+        <w:tab/>
+      </w:r>
+      <w:proofErr w:type="spellStart"/>
+      <w:r>
+        <w:rPr>
+          <w:rFonts w:ascii="Arial" w:hAnsi="Arial" w:cs="Arial"/>
+          <w:sz w:val="44"/>
+          <w:szCs w:val="48"/>
+        </w:rPr>
+        <w:t>NumZero</w:t>
+      </w:r>
+      <w:proofErr w:type="spellEnd"/>
+      <w:r>
+        <w:rPr>
+          <w:rFonts w:ascii="Arial" w:hAnsi="Arial" w:cs="Arial"/>
+          <w:sz w:val="44"/>
+          <w:szCs w:val="48"/>
+        </w:rPr>
+        <w:t xml:space="preserve"> e </w:t>
+      </w:r>
+      <w:proofErr w:type="spellStart"/>
+      <w:r>
+        <w:rPr>
+          <w:rFonts w:ascii="Arial" w:hAnsi="Arial" w:cs="Arial"/>
+          <w:sz w:val="44"/>
+          <w:szCs w:val="48"/>
+        </w:rPr>
+        <w:t>NegateArray</w:t>
+      </w:r>
+      <w:proofErr w:type="spellEnd"/>
+      <w:r>
+        <w:rPr>
+          <w:rFonts w:ascii="Arial" w:hAnsi="Arial" w:cs="Arial"/>
+          <w:sz w:val="44"/>
+          <w:szCs w:val="48"/>
+        </w:rPr>
+        <w:t xml:space="preserve"> - correção</w:t>
+      </w:r>
+    </w:p>
+    <w:p>
+      <w:pPr>
+        <w:ind w:left="360"/>
+        <w:jc w:val="both"/>
+        <w:rPr>
+          <w:rFonts w:ascii="Arial" w:hAnsi="Arial" w:cs="Arial"/>
+          <w:sz w:val="24"/>
+          <w:szCs w:val="24"/>
+        </w:rPr>
+      </w:pPr>
+      <w:r>
+        <w:rPr>
+          <w:rFonts w:ascii="Arial" w:hAnsi="Arial" w:cs="Arial"/>
+          <w:sz w:val="24"/>
+          <w:szCs w:val="24"/>
+        </w:rPr>
+        <w:t>Ne</w:t>
+      </w:r>
+      <w:r>
+        <w:rPr>
+          <w:rFonts w:ascii="Arial" w:hAnsi="Arial" w:cs="Arial"/>
+          <w:sz w:val="24"/>
+          <w:szCs w:val="24"/>
+        </w:rPr>
+        <w:t xml:space="preserve">ste </w:t>
+      </w:r>
+      <w:r>
+        <w:rPr>
+          <w:rFonts w:ascii="Arial" w:hAnsi="Arial" w:cs="Arial"/>
+          <w:sz w:val="24"/>
+          <w:szCs w:val="24"/>
+        </w:rPr>
+        <w:t>exercício não é pedido que se faça a resolução pelo método de eliminação de mutantes pelo que bastaria apresentar testes unitários que matassem os mutantes.</w:t>
+      </w:r>
+    </w:p>
+    <w:p>
+      <w:pPr>
+        <w:ind w:left="360"/>
+        <w:jc w:val="center"/>
+        <w:rPr>
+          <w:rFonts w:ascii="Arial" w:hAnsi="Arial" w:cs="Arial"/>
+          <w:sz w:val="24"/>
+          <w:szCs w:val="24"/>
+        </w:rPr>
+      </w:pPr>
+      <w:r>
+        <w:rPr>
+          <w:rFonts w:ascii="Arial" w:hAnsi="Arial" w:cs="Arial"/>
+          <w:noProof/>
+          <w:sz w:val="24"/>
+          <w:szCs w:val="24"/>
+          <w:lang w:eastAsia="pt-PT"/>
+        </w:rPr>
+        <w:drawing>
+          <wp:inline distT="0" distB="0" distL="0" distR="0">
+            <wp:extent cx="4115374" cy="3705742"/>
+            <wp:effectExtent l="0" t="0" r="0" b="9525"/>
+            <wp:docPr id="13" name="Imagem 13"/>
+            <wp:cNvGraphicFramePr>
+              <a:graphicFrameLocks xmlns:a="http://schemas.openxmlformats.org/drawingml/2006/main" noChangeAspect="1"/>
+            </wp:cNvGraphicFramePr>
+            <a:graphic xmlns:a="http://schemas.openxmlformats.org/drawingml/2006/main">
+              <a:graphicData uri="http://schemas.openxmlformats.org/drawingml/2006/picture">
+                <pic:pic xmlns:pic="http://schemas.openxmlformats.org/drawingml/2006/picture">
+                  <pic:nvPicPr>
+                    <pic:cNvPr id="13" name="onkq4Rp.png"/>
+                    <pic:cNvPicPr/>
+                  </pic:nvPicPr>
+                  <pic:blipFill>
+                    <a:blip r:embed="rId19">
+                      <a:extLst>
+                        <a:ext uri="{28A0092B-C50C-407E-A947-70E740481C1C}">
+                          <a14:useLocalDpi xmlns:a14="http://schemas.microsoft.com/office/drawing/2010/main" val="0"/>
+                        </a:ext>
+                      </a:extLst>
+                    </a:blip>
+                    <a:stretch>
+                      <a:fillRect/>
+                    </a:stretch>
+                  </pic:blipFill>
+                  <pic:spPr>
+                    <a:xfrm>
+                      <a:off x="0" y="0"/>
+                      <a:ext cx="4115374" cy="3705742"/>
+                    </a:xfrm>
+                    <a:prstGeom prst="rect">
+                      <a:avLst/>
+                    </a:prstGeom>
+                  </pic:spPr>
+                </pic:pic>
+              </a:graphicData>
+            </a:graphic>
+          </wp:inline>
+        </w:drawing>
+      </w:r>
+    </w:p>
+    <w:p>
+      <w:pPr>
+        <w:ind w:left="360"/>
+        <w:jc w:val="both"/>
+        <w:rPr>
+          <w:rFonts w:ascii="Arial" w:hAnsi="Arial" w:cs="Arial"/>
+          <w:sz w:val="44"/>
+          <w:szCs w:val="48"/>
+        </w:rPr>
+      </w:pPr>
+      <w:r>
+        <w:rPr>
+          <w:rFonts w:ascii="Arial" w:hAnsi="Arial" w:cs="Arial"/>
+          <w:sz w:val="44"/>
+          <w:szCs w:val="48"/>
+        </w:rPr>
+        <w:t>4</w:t>
+      </w:r>
+      <w:r>
+        <w:rPr>
+          <w:rFonts w:ascii="Arial" w:hAnsi="Arial" w:cs="Arial"/>
+          <w:sz w:val="44"/>
+          <w:szCs w:val="48"/>
+        </w:rPr>
+        <w:tab/>
+      </w:r>
+      <w:r>
+        <w:rPr>
+          <w:rFonts w:ascii="Arial" w:hAnsi="Arial" w:cs="Arial"/>
+          <w:sz w:val="44"/>
+          <w:szCs w:val="48"/>
+        </w:rPr>
+        <w:tab/>
+      </w:r>
+      <w:proofErr w:type="spellStart"/>
+      <w:r>
+        <w:rPr>
+          <w:rFonts w:ascii="Arial" w:hAnsi="Arial" w:cs="Arial"/>
+          <w:sz w:val="44"/>
+          <w:szCs w:val="48"/>
+        </w:rPr>
+        <w:t>IsLessThanThree</w:t>
+      </w:r>
+      <w:proofErr w:type="spellEnd"/>
+      <w:r>
+        <w:rPr>
+          <w:rFonts w:ascii="Arial" w:hAnsi="Arial" w:cs="Arial"/>
+          <w:sz w:val="44"/>
+          <w:szCs w:val="48"/>
+        </w:rPr>
+        <w:t xml:space="preserve"> - correção</w:t>
+      </w:r>
+      <w:bookmarkStart w:id="0" w:name="_GoBack"/>
+      <w:bookmarkEnd w:id="0"/>
+    </w:p>
+    <w:p>
+      <w:pPr>
+        <w:ind w:left="360"/>
+        <w:jc w:val="both"/>
+        <w:rPr>
+          <w:rFonts w:ascii="Arial" w:hAnsi="Arial" w:cs="Arial"/>
+          <w:sz w:val="24"/>
+          <w:szCs w:val="24"/>
+        </w:rPr>
+      </w:pPr>
+      <w:r>
+        <w:rPr>
+          <w:rFonts w:ascii="Arial" w:hAnsi="Arial" w:cs="Arial"/>
+          <w:sz w:val="24"/>
+          <w:szCs w:val="24"/>
+        </w:rPr>
+        <w:t xml:space="preserve">Neste </w:t>
+      </w:r>
+      <w:r>
+        <w:rPr>
+          <w:rFonts w:ascii="Arial" w:hAnsi="Arial" w:cs="Arial"/>
+          <w:sz w:val="24"/>
+          <w:szCs w:val="24"/>
+        </w:rPr>
+        <w:t>exercício bastaria acrescentar um</w:t>
+      </w:r>
+      <w:r>
+        <w:rPr>
+          <w:rFonts w:ascii="Arial" w:hAnsi="Arial" w:cs="Arial"/>
+          <w:sz w:val="24"/>
+          <w:szCs w:val="24"/>
+        </w:rPr>
+        <w:t xml:space="preserve"> teste </w:t>
+      </w:r>
+      <w:r>
+        <w:rPr>
+          <w:rFonts w:ascii="Arial" w:hAnsi="Arial" w:cs="Arial"/>
+          <w:sz w:val="24"/>
+          <w:szCs w:val="24"/>
+        </w:rPr>
+        <w:t xml:space="preserve">que consiga passar no teste </w:t>
+      </w:r>
+      <w:proofErr w:type="gramStart"/>
+      <w:r>
+        <w:rPr>
+          <w:rFonts w:ascii="Arial" w:hAnsi="Arial" w:cs="Arial"/>
+          <w:sz w:val="24"/>
+          <w:szCs w:val="24"/>
+        </w:rPr>
+        <w:t>mutante</w:t>
+      </w:r>
+      <w:proofErr w:type="gramEnd"/>
+      <w:r>
+        <w:rPr>
+          <w:rFonts w:ascii="Arial" w:hAnsi="Arial" w:cs="Arial"/>
+          <w:sz w:val="24"/>
+          <w:szCs w:val="24"/>
+        </w:rPr>
+        <w:t xml:space="preserve"> mas não no teste original. Por exemplo:</w:t>
+      </w:r>
+    </w:p>
+    <w:p>
+      <w:pPr>
+        <w:ind w:left="360"/>
+        <w:jc w:val="center"/>
+        <w:rPr>
+          <w:rFonts w:ascii="Arial" w:hAnsi="Arial" w:cs="Arial"/>
+          <w:sz w:val="24"/>
+          <w:szCs w:val="24"/>
+        </w:rPr>
+      </w:pPr>
+      <w:r>
+        <w:rPr>
+          <w:rFonts w:ascii="Arial" w:hAnsi="Arial" w:cs="Arial"/>
+          <w:noProof/>
+          <w:sz w:val="24"/>
+          <w:szCs w:val="24"/>
+          <w:lang w:eastAsia="pt-PT"/>
+        </w:rPr>
+        <w:drawing>
+          <wp:inline distT="0" distB="0" distL="0" distR="0">
+            <wp:extent cx="3143689" cy="685896"/>
+            <wp:effectExtent l="0" t="0" r="0" b="0"/>
+            <wp:docPr id="14" name="Imagem 14"/>
+            <wp:cNvGraphicFramePr>
+              <a:graphicFrameLocks xmlns:a="http://schemas.openxmlformats.org/drawingml/2006/main" noChangeAspect="1"/>
+            </wp:cNvGraphicFramePr>
+            <a:graphic xmlns:a="http://schemas.openxmlformats.org/drawingml/2006/main">
+              <a:graphicData uri="http://schemas.openxmlformats.org/drawingml/2006/picture">
+                <pic:pic xmlns:pic="http://schemas.openxmlformats.org/drawingml/2006/picture">
+                  <pic:nvPicPr>
+                    <pic:cNvPr id="14" name="JBHzEPK.png"/>
+                    <pic:cNvPicPr/>
+                  </pic:nvPicPr>
+                  <pic:blipFill>
+                    <a:blip r:embed="rId20">
+                      <a:extLst>
+                        <a:ext uri="{28A0092B-C50C-407E-A947-70E740481C1C}">
+                          <a14:useLocalDpi xmlns:a14="http://schemas.microsoft.com/office/drawing/2010/main" val="0"/>
+                        </a:ext>
+                      </a:extLst>
+                    </a:blip>
+                    <a:stretch>
+                      <a:fillRect/>
+                    </a:stretch>
+                  </pic:blipFill>
+                  <pic:spPr>
+                    <a:xfrm>
+                      <a:off x="0" y="0"/>
+                      <a:ext cx="3143689" cy="685896"/>
+                    </a:xfrm>
+                    <a:prstGeom prst="rect">
+                      <a:avLst/>
+                    </a:prstGeom>
+                  </pic:spPr>
+                </pic:pic>
+              </a:graphicData>
+            </a:graphic>
+          </wp:inline>
+        </w:drawing>
+      </w:r>
     </w:p>
     <w:sectPr>
-      <w:headerReference w:type="even" r:id="rId13"/>
-      <w:headerReference w:type="default" r:id="rId14"/>
-      <w:footerReference w:type="even" r:id="rId15"/>
-      <w:footerReference w:type="default" r:id="rId16"/>
-      <w:headerReference w:type="first" r:id="rId17"/>
-      <w:footerReference w:type="first" r:id="rId18"/>
+      <w:headerReference w:type="even" r:id="rId21"/>
+      <w:headerReference w:type="default" r:id="rId22"/>
+      <w:footerReference w:type="even" r:id="rId23"/>
+      <w:footerReference w:type="default" r:id="rId24"/>
+      <w:headerReference w:type="first" r:id="rId25"/>
+      <w:footerReference w:type="first" r:id="rId26"/>
       <w:pgSz w:w="11906" w:h="16838"/>
       <w:pgMar w:top="1417" w:right="1701" w:bottom="1417" w:left="1701" w:header="708" w:footer="545" w:gutter="0"/>
       <w:cols w:space="708"/>
@@ -1608,8 +5117,240 @@
       </w:pPr>
     </w:lvl>
   </w:abstractNum>
+  <w:abstractNum w:abstractNumId="1" w15:restartNumberingAfterBreak="0">
+    <w:nsid w:val="23F34A54"/>
+    <w:multiLevelType w:val="hybridMultilevel"/>
+    <w:tmpl w:val="8E502EC6"/>
+    <w:lvl w:ilvl="0" w:tplc="08160001">
+      <w:start w:val="1"/>
+      <w:numFmt w:val="bullet"/>
+      <w:lvlText w:val=""/>
+      <w:lvlJc w:val="left"/>
+      <w:pPr>
+        <w:ind w:left="720" w:hanging="360"/>
+      </w:pPr>
+      <w:rPr>
+        <w:rFonts w:ascii="Symbol" w:hAnsi="Symbol" w:hint="default"/>
+      </w:rPr>
+    </w:lvl>
+    <w:lvl w:ilvl="1" w:tplc="08160003">
+      <w:start w:val="1"/>
+      <w:numFmt w:val="bullet"/>
+      <w:lvlText w:val="o"/>
+      <w:lvlJc w:val="left"/>
+      <w:pPr>
+        <w:ind w:left="1440" w:hanging="360"/>
+      </w:pPr>
+      <w:rPr>
+        <w:rFonts w:ascii="Courier New" w:hAnsi="Courier New" w:cs="Courier New" w:hint="default"/>
+      </w:rPr>
+    </w:lvl>
+    <w:lvl w:ilvl="2" w:tplc="08160005" w:tentative="1">
+      <w:start w:val="1"/>
+      <w:numFmt w:val="bullet"/>
+      <w:lvlText w:val=""/>
+      <w:lvlJc w:val="left"/>
+      <w:pPr>
+        <w:ind w:left="2160" w:hanging="360"/>
+      </w:pPr>
+      <w:rPr>
+        <w:rFonts w:ascii="Wingdings" w:hAnsi="Wingdings" w:hint="default"/>
+      </w:rPr>
+    </w:lvl>
+    <w:lvl w:ilvl="3" w:tplc="08160001" w:tentative="1">
+      <w:start w:val="1"/>
+      <w:numFmt w:val="bullet"/>
+      <w:lvlText w:val=""/>
+      <w:lvlJc w:val="left"/>
+      <w:pPr>
+        <w:ind w:left="2880" w:hanging="360"/>
+      </w:pPr>
+      <w:rPr>
+        <w:rFonts w:ascii="Symbol" w:hAnsi="Symbol" w:hint="default"/>
+      </w:rPr>
+    </w:lvl>
+    <w:lvl w:ilvl="4" w:tplc="08160003" w:tentative="1">
+      <w:start w:val="1"/>
+      <w:numFmt w:val="bullet"/>
+      <w:lvlText w:val="o"/>
+      <w:lvlJc w:val="left"/>
+      <w:pPr>
+        <w:ind w:left="3600" w:hanging="360"/>
+      </w:pPr>
+      <w:rPr>
+        <w:rFonts w:ascii="Courier New" w:hAnsi="Courier New" w:cs="Courier New" w:hint="default"/>
+      </w:rPr>
+    </w:lvl>
+    <w:lvl w:ilvl="5" w:tplc="08160005" w:tentative="1">
+      <w:start w:val="1"/>
+      <w:numFmt w:val="bullet"/>
+      <w:lvlText w:val=""/>
+      <w:lvlJc w:val="left"/>
+      <w:pPr>
+        <w:ind w:left="4320" w:hanging="360"/>
+      </w:pPr>
+      <w:rPr>
+        <w:rFonts w:ascii="Wingdings" w:hAnsi="Wingdings" w:hint="default"/>
+      </w:rPr>
+    </w:lvl>
+    <w:lvl w:ilvl="6" w:tplc="08160001" w:tentative="1">
+      <w:start w:val="1"/>
+      <w:numFmt w:val="bullet"/>
+      <w:lvlText w:val=""/>
+      <w:lvlJc w:val="left"/>
+      <w:pPr>
+        <w:ind w:left="5040" w:hanging="360"/>
+      </w:pPr>
+      <w:rPr>
+        <w:rFonts w:ascii="Symbol" w:hAnsi="Symbol" w:hint="default"/>
+      </w:rPr>
+    </w:lvl>
+    <w:lvl w:ilvl="7" w:tplc="08160003" w:tentative="1">
+      <w:start w:val="1"/>
+      <w:numFmt w:val="bullet"/>
+      <w:lvlText w:val="o"/>
+      <w:lvlJc w:val="left"/>
+      <w:pPr>
+        <w:ind w:left="5760" w:hanging="360"/>
+      </w:pPr>
+      <w:rPr>
+        <w:rFonts w:ascii="Courier New" w:hAnsi="Courier New" w:cs="Courier New" w:hint="default"/>
+      </w:rPr>
+    </w:lvl>
+    <w:lvl w:ilvl="8" w:tplc="08160005" w:tentative="1">
+      <w:start w:val="1"/>
+      <w:numFmt w:val="bullet"/>
+      <w:lvlText w:val=""/>
+      <w:lvlJc w:val="left"/>
+      <w:pPr>
+        <w:ind w:left="6480" w:hanging="360"/>
+      </w:pPr>
+      <w:rPr>
+        <w:rFonts w:ascii="Wingdings" w:hAnsi="Wingdings" w:hint="default"/>
+      </w:rPr>
+    </w:lvl>
+  </w:abstractNum>
+  <w:abstractNum w:abstractNumId="2" w15:restartNumberingAfterBreak="0">
+    <w:nsid w:val="362848AB"/>
+    <w:multiLevelType w:val="hybridMultilevel"/>
+    <w:tmpl w:val="188646B8"/>
+    <w:lvl w:ilvl="0" w:tplc="08160001">
+      <w:start w:val="1"/>
+      <w:numFmt w:val="bullet"/>
+      <w:lvlText w:val=""/>
+      <w:lvlJc w:val="left"/>
+      <w:pPr>
+        <w:ind w:left="720" w:hanging="360"/>
+      </w:pPr>
+      <w:rPr>
+        <w:rFonts w:ascii="Symbol" w:hAnsi="Symbol" w:hint="default"/>
+      </w:rPr>
+    </w:lvl>
+    <w:lvl w:ilvl="1" w:tplc="08160003" w:tentative="1">
+      <w:start w:val="1"/>
+      <w:numFmt w:val="bullet"/>
+      <w:lvlText w:val="o"/>
+      <w:lvlJc w:val="left"/>
+      <w:pPr>
+        <w:ind w:left="1440" w:hanging="360"/>
+      </w:pPr>
+      <w:rPr>
+        <w:rFonts w:ascii="Courier New" w:hAnsi="Courier New" w:cs="Courier New" w:hint="default"/>
+      </w:rPr>
+    </w:lvl>
+    <w:lvl w:ilvl="2" w:tplc="08160005" w:tentative="1">
+      <w:start w:val="1"/>
+      <w:numFmt w:val="bullet"/>
+      <w:lvlText w:val=""/>
+      <w:lvlJc w:val="left"/>
+      <w:pPr>
+        <w:ind w:left="2160" w:hanging="360"/>
+      </w:pPr>
+      <w:rPr>
+        <w:rFonts w:ascii="Wingdings" w:hAnsi="Wingdings" w:hint="default"/>
+      </w:rPr>
+    </w:lvl>
+    <w:lvl w:ilvl="3" w:tplc="08160001" w:tentative="1">
+      <w:start w:val="1"/>
+      <w:numFmt w:val="bullet"/>
+      <w:lvlText w:val=""/>
+      <w:lvlJc w:val="left"/>
+      <w:pPr>
+        <w:ind w:left="2880" w:hanging="360"/>
+      </w:pPr>
+      <w:rPr>
+        <w:rFonts w:ascii="Symbol" w:hAnsi="Symbol" w:hint="default"/>
+      </w:rPr>
+    </w:lvl>
+    <w:lvl w:ilvl="4" w:tplc="08160003" w:tentative="1">
+      <w:start w:val="1"/>
+      <w:numFmt w:val="bullet"/>
+      <w:lvlText w:val="o"/>
+      <w:lvlJc w:val="left"/>
+      <w:pPr>
+        <w:ind w:left="3600" w:hanging="360"/>
+      </w:pPr>
+      <w:rPr>
+        <w:rFonts w:ascii="Courier New" w:hAnsi="Courier New" w:cs="Courier New" w:hint="default"/>
+      </w:rPr>
+    </w:lvl>
+    <w:lvl w:ilvl="5" w:tplc="08160005" w:tentative="1">
+      <w:start w:val="1"/>
+      <w:numFmt w:val="bullet"/>
+      <w:lvlText w:val=""/>
+      <w:lvlJc w:val="left"/>
+      <w:pPr>
+        <w:ind w:left="4320" w:hanging="360"/>
+      </w:pPr>
+      <w:rPr>
+        <w:rFonts w:ascii="Wingdings" w:hAnsi="Wingdings" w:hint="default"/>
+      </w:rPr>
+    </w:lvl>
+    <w:lvl w:ilvl="6" w:tplc="08160001" w:tentative="1">
+      <w:start w:val="1"/>
+      <w:numFmt w:val="bullet"/>
+      <w:lvlText w:val=""/>
+      <w:lvlJc w:val="left"/>
+      <w:pPr>
+        <w:ind w:left="5040" w:hanging="360"/>
+      </w:pPr>
+      <w:rPr>
+        <w:rFonts w:ascii="Symbol" w:hAnsi="Symbol" w:hint="default"/>
+      </w:rPr>
+    </w:lvl>
+    <w:lvl w:ilvl="7" w:tplc="08160003" w:tentative="1">
+      <w:start w:val="1"/>
+      <w:numFmt w:val="bullet"/>
+      <w:lvlText w:val="o"/>
+      <w:lvlJc w:val="left"/>
+      <w:pPr>
+        <w:ind w:left="5760" w:hanging="360"/>
+      </w:pPr>
+      <w:rPr>
+        <w:rFonts w:ascii="Courier New" w:hAnsi="Courier New" w:cs="Courier New" w:hint="default"/>
+      </w:rPr>
+    </w:lvl>
+    <w:lvl w:ilvl="8" w:tplc="08160005" w:tentative="1">
+      <w:start w:val="1"/>
+      <w:numFmt w:val="bullet"/>
+      <w:lvlText w:val=""/>
+      <w:lvlJc w:val="left"/>
+      <w:pPr>
+        <w:ind w:left="6480" w:hanging="360"/>
+      </w:pPr>
+      <w:rPr>
+        <w:rFonts w:ascii="Wingdings" w:hAnsi="Wingdings" w:hint="default"/>
+      </w:rPr>
+    </w:lvl>
+  </w:abstractNum>
   <w:num w:numId="1">
     <w:abstractNumId w:val="0"/>
+  </w:num>
+  <w:num w:numId="2">
+    <w:abstractNumId w:val="1"/>
+  </w:num>
+  <w:num w:numId="3">
+    <w:abstractNumId w:val="2"/>
   </w:num>
 </w:numbering>
 </file>
@@ -2165,6 +5906,36 @@
       <w:szCs w:val="18"/>
     </w:rPr>
   </w:style>
+  <w:style w:type="paragraph" w:styleId="PargrafodaLista">
+    <w:name w:val="List Paragraph"/>
+    <w:basedOn w:val="Normal"/>
+    <w:uiPriority w:val="34"/>
+    <w:qFormat/>
+    <w:rsid w:val="00D05A8A"/>
+    <w:pPr>
+      <w:ind w:left="720"/>
+      <w:contextualSpacing/>
+    </w:pPr>
+  </w:style>
+  <w:style w:type="table" w:styleId="Tabelacomgrelha">
+    <w:name w:val="Table Grid"/>
+    <w:basedOn w:val="Tabelanormal"/>
+    <w:uiPriority w:val="39"/>
+    <w:rsid w:val="0025639B"/>
+    <w:pPr>
+      <w:spacing w:after="0" w:line="240" w:lineRule="auto"/>
+    </w:pPr>
+    <w:tblPr>
+      <w:tblBorders>
+        <w:top w:val="single" w:sz="4" w:space="0" w:color="auto"/>
+        <w:left w:val="single" w:sz="4" w:space="0" w:color="auto"/>
+        <w:bottom w:val="single" w:sz="4" w:space="0" w:color="auto"/>
+        <w:right w:val="single" w:sz="4" w:space="0" w:color="auto"/>
+        <w:insideH w:val="single" w:sz="4" w:space="0" w:color="auto"/>
+        <w:insideV w:val="single" w:sz="4" w:space="0" w:color="auto"/>
+      </w:tblBorders>
+    </w:tblPr>
+  </w:style>
 </w:styles>
 </file>
 
@@ -2434,7 +6205,7 @@
 </file>
 
 <file path=customXml/itemProps1.xml><?xml version="1.0" encoding="utf-8"?>
-<ds:datastoreItem xmlns:ds="http://schemas.openxmlformats.org/officeDocument/2006/customXml" ds:itemID="{BD9A2D41-D5F9-4996-ADCB-61F25D4A65B8}">
+<ds:datastoreItem xmlns:ds="http://schemas.openxmlformats.org/officeDocument/2006/customXml" ds:itemID="{901BA5F6-E87C-47D0-8FB5-AC82CA3871F7}">
   <ds:schemaRefs>
     <ds:schemaRef ds:uri="http://schemas.openxmlformats.org/officeDocument/2006/bibliography"/>
   </ds:schemaRefs>

</xml_diff>